<commit_message>
made the template documents for Narrative Scripts Worked on the 14 activities for critical thinking & added reasoning for the table.
</commit_message>
<xml_diff>
--- a/Apply advanced critical thinking to work processes/BSBCRT404 AT02 by Richard Pountney.docx
+++ b/Apply advanced critical thinking to work processes/BSBCRT404 AT02 by Richard Pountney.docx
@@ -669,6 +669,23 @@
     </w:p>
     <w:p>
       <w:pPr>
+        <w:pStyle w:val="MyStyle"/>
+        <w:numPr>
+          <w:ilvl w:val="1"/>
+          <w:numId w:val="9"/>
+        </w:numPr>
+      </w:pPr>
+      <w:r>
+        <w:t>If there is a reliable reference &amp;or a reliable professional quote.</w:t>
+      </w:r>
+    </w:p>
+    <w:p>
+      <w:pPr>
+        <w:pStyle w:val="MyStyle"/>
+      </w:pPr>
+    </w:p>
+    <w:p>
+      <w:pPr>
         <w:pStyle w:val="ListParagraph"/>
         <w:numPr>
           <w:ilvl w:val="0"/>
@@ -708,6 +725,15 @@
     </w:p>
     <w:p>
       <w:pPr>
+        <w:pStyle w:val="MyStyle"/>
+        <w:numPr>
+          <w:ilvl w:val="1"/>
+          <w:numId w:val="9"/>
+        </w:numPr>
+      </w:pPr>
+    </w:p>
+    <w:p>
+      <w:pPr>
         <w:spacing w:after="0"/>
         <w:rPr>
           <w:rFonts w:ascii="Calibri" w:eastAsia="Calibri" w:hAnsi="Calibri" w:cs="Calibri"/>
@@ -762,6 +788,18 @@
     </w:p>
     <w:p>
       <w:pPr>
+        <w:pStyle w:val="MyStyle"/>
+        <w:numPr>
+          <w:ilvl w:val="1"/>
+          <w:numId w:val="9"/>
+        </w:numPr>
+      </w:pPr>
+      <w:r>
+        <w:t>When you make a thought-out decision, you can justify the decision with your actions.</w:t>
+      </w:r>
+    </w:p>
+    <w:p>
+      <w:pPr>
         <w:spacing w:after="0"/>
         <w:rPr>
           <w:rFonts w:ascii="Calibri" w:eastAsia="Calibri" w:hAnsi="Calibri" w:cs="Calibri"/>
@@ -832,6 +870,14 @@
       <w:r>
         <w:t>You will have a more thought-out decision.</w:t>
       </w:r>
+      <w:r>
+        <w:t xml:space="preserve"> That thought-out decision may have more positive outcomes than a not thought-out decision.</w:t>
+      </w:r>
+    </w:p>
+    <w:p>
+      <w:pPr>
+        <w:pStyle w:val="MyStyle"/>
+      </w:pPr>
     </w:p>
     <w:p>
       <w:pPr>
@@ -874,6 +920,15 @@
     </w:p>
     <w:p>
       <w:pPr>
+        <w:pStyle w:val="MyStyle"/>
+        <w:numPr>
+          <w:ilvl w:val="1"/>
+          <w:numId w:val="9"/>
+        </w:numPr>
+      </w:pPr>
+    </w:p>
+    <w:p>
+      <w:pPr>
         <w:spacing w:after="0"/>
         <w:rPr>
           <w:rFonts w:ascii="Calibri" w:eastAsia="Calibri" w:hAnsi="Calibri" w:cs="Calibri"/>
@@ -922,6 +977,18 @@
     </w:p>
     <w:p>
       <w:pPr>
+        <w:pStyle w:val="MyStyle"/>
+        <w:numPr>
+          <w:ilvl w:val="1"/>
+          <w:numId w:val="9"/>
+        </w:numPr>
+      </w:pPr>
+      <w:r>
+        <w:t>It helps by allowing you to put down your thoughts instead of just keeping it all in your head because there is always a chance that you could forget something.</w:t>
+      </w:r>
+    </w:p>
+    <w:p>
+      <w:pPr>
         <w:spacing w:after="0"/>
         <w:rPr>
           <w:rFonts w:ascii="Calibri" w:eastAsia="Calibri" w:hAnsi="Calibri" w:cs="Calibri"/>
@@ -949,7 +1016,7 @@
     <w:tbl>
       <w:tblPr>
         <w:tblpPr w:leftFromText="180" w:rightFromText="180" w:vertAnchor="text" w:horzAnchor="margin" w:tblpY="23"/>
-        <w:tblW w:w="4035" w:type="dxa"/>
+        <w:tblW w:w="9348" w:type="dxa"/>
         <w:tblBorders>
           <w:top w:val="outset" w:sz="6" w:space="0" w:color="auto"/>
           <w:left w:val="outset" w:sz="6" w:space="0" w:color="auto"/>
@@ -965,6 +1032,7 @@
       <w:tblGrid>
         <w:gridCol w:w="2010"/>
         <w:gridCol w:w="2025"/>
+        <w:gridCol w:w="5313"/>
       </w:tblGrid>
       <w:tr>
         <w:tc>
@@ -984,8 +1052,6 @@
               <w:pStyle w:val="MyStyle"/>
               <w:rPr>
                 <w:rFonts w:ascii="Segoe UI" w:hAnsi="Segoe UI" w:cs="Segoe UI"/>
-                <w:sz w:val="18"/>
-                <w:szCs w:val="18"/>
                 <w:lang w:val="en-AU" w:eastAsia="en-AU"/>
               </w:rPr>
             </w:pPr>
@@ -1020,8 +1086,6 @@
               <w:pStyle w:val="MyStyle"/>
               <w:rPr>
                 <w:rFonts w:ascii="Segoe UI" w:hAnsi="Segoe UI" w:cs="Segoe UI"/>
-                <w:sz w:val="18"/>
-                <w:szCs w:val="18"/>
                 <w:lang w:val="en-AU" w:eastAsia="en-AU"/>
               </w:rPr>
             </w:pPr>
@@ -1036,6 +1100,31 @@
                 <w:lang w:val="en-AU" w:eastAsia="en-AU"/>
               </w:rPr>
               <w:t> </w:t>
+            </w:r>
+          </w:p>
+        </w:tc>
+        <w:tc>
+          <w:tcPr>
+            <w:tcW w:w="5313" w:type="dxa"/>
+            <w:tcBorders>
+              <w:top w:val="single" w:sz="6" w:space="0" w:color="000000"/>
+              <w:left w:val="single" w:sz="6" w:space="0" w:color="000000"/>
+              <w:bottom w:val="single" w:sz="6" w:space="0" w:color="000000"/>
+              <w:right w:val="single" w:sz="6" w:space="0" w:color="000000"/>
+            </w:tcBorders>
+          </w:tcPr>
+          <w:p>
+            <w:pPr>
+              <w:pStyle w:val="MyStyle"/>
+              <w:rPr>
+                <w:lang w:val="en-GB" w:eastAsia="en-AU"/>
+              </w:rPr>
+            </w:pPr>
+            <w:r>
+              <w:rPr>
+                <w:lang w:val="en-GB" w:eastAsia="en-AU"/>
+              </w:rPr>
+              <w:t>Reason</w:t>
             </w:r>
           </w:p>
         </w:tc>
@@ -1058,8 +1147,6 @@
               <w:pStyle w:val="MyStyle"/>
               <w:rPr>
                 <w:rFonts w:ascii="Segoe UI" w:hAnsi="Segoe UI" w:cs="Segoe UI"/>
-                <w:sz w:val="18"/>
-                <w:szCs w:val="18"/>
                 <w:lang w:val="en-AU" w:eastAsia="en-AU"/>
               </w:rPr>
             </w:pPr>
@@ -1094,8 +1181,6 @@
               <w:pStyle w:val="MyStyle"/>
               <w:rPr>
                 <w:rFonts w:ascii="Segoe UI" w:hAnsi="Segoe UI" w:cs="Segoe UI"/>
-                <w:sz w:val="18"/>
-                <w:szCs w:val="18"/>
                 <w:lang w:val="en-AU" w:eastAsia="en-AU"/>
               </w:rPr>
             </w:pPr>
@@ -1110,6 +1195,43 @@
                 <w:lang w:val="en-AU" w:eastAsia="en-AU"/>
               </w:rPr>
               <w:t> </w:t>
+            </w:r>
+          </w:p>
+        </w:tc>
+        <w:tc>
+          <w:tcPr>
+            <w:tcW w:w="5313" w:type="dxa"/>
+            <w:tcBorders>
+              <w:top w:val="single" w:sz="6" w:space="0" w:color="000000"/>
+              <w:left w:val="single" w:sz="6" w:space="0" w:color="000000"/>
+              <w:bottom w:val="single" w:sz="6" w:space="0" w:color="000000"/>
+              <w:right w:val="single" w:sz="6" w:space="0" w:color="000000"/>
+            </w:tcBorders>
+          </w:tcPr>
+          <w:p>
+            <w:pPr>
+              <w:pStyle w:val="MyStyle"/>
+              <w:rPr>
+                <w:lang w:val="en-GB" w:eastAsia="en-AU"/>
+              </w:rPr>
+            </w:pPr>
+            <w:r>
+              <w:rPr>
+                <w:lang w:val="en-GB" w:eastAsia="en-AU"/>
+              </w:rPr>
+              <w:t xml:space="preserve">This is high </w:t>
+            </w:r>
+            <w:r>
+              <w:rPr>
+                <w:lang w:val="en-GB" w:eastAsia="en-AU"/>
+              </w:rPr>
+              <w:t>because you would have figured out how to do something</w:t>
+            </w:r>
+            <w:r>
+              <w:rPr>
+                <w:lang w:val="en-GB" w:eastAsia="en-AU"/>
+              </w:rPr>
+              <w:t xml:space="preserve"> &amp; just felt accomplished for that.</w:t>
             </w:r>
           </w:p>
         </w:tc>
@@ -1132,8 +1254,6 @@
               <w:pStyle w:val="MyStyle"/>
               <w:rPr>
                 <w:rFonts w:ascii="Segoe UI" w:hAnsi="Segoe UI" w:cs="Segoe UI"/>
-                <w:sz w:val="18"/>
-                <w:szCs w:val="18"/>
                 <w:lang w:val="en-AU" w:eastAsia="en-AU"/>
               </w:rPr>
             </w:pPr>
@@ -1168,8 +1288,6 @@
               <w:pStyle w:val="MyStyle"/>
               <w:rPr>
                 <w:rFonts w:ascii="Segoe UI" w:hAnsi="Segoe UI" w:cs="Segoe UI"/>
-                <w:sz w:val="18"/>
-                <w:szCs w:val="18"/>
                 <w:lang w:val="en-AU" w:eastAsia="en-AU"/>
               </w:rPr>
             </w:pPr>
@@ -1184,6 +1302,31 @@
                 <w:lang w:val="en-AU" w:eastAsia="en-AU"/>
               </w:rPr>
               <w:t> </w:t>
+            </w:r>
+          </w:p>
+        </w:tc>
+        <w:tc>
+          <w:tcPr>
+            <w:tcW w:w="5313" w:type="dxa"/>
+            <w:tcBorders>
+              <w:top w:val="single" w:sz="6" w:space="0" w:color="000000"/>
+              <w:left w:val="single" w:sz="6" w:space="0" w:color="000000"/>
+              <w:bottom w:val="single" w:sz="6" w:space="0" w:color="000000"/>
+              <w:right w:val="single" w:sz="6" w:space="0" w:color="000000"/>
+            </w:tcBorders>
+          </w:tcPr>
+          <w:p>
+            <w:pPr>
+              <w:pStyle w:val="MyStyle"/>
+              <w:rPr>
+                <w:lang w:val="en-GB" w:eastAsia="en-AU"/>
+              </w:rPr>
+            </w:pPr>
+            <w:r>
+              <w:rPr>
+                <w:lang w:val="en-GB" w:eastAsia="en-AU"/>
+              </w:rPr>
+              <w:t>This is low because there is barely anything to collect throughout the game.</w:t>
             </w:r>
           </w:p>
         </w:tc>
@@ -1206,8 +1349,6 @@
               <w:pStyle w:val="MyStyle"/>
               <w:rPr>
                 <w:rFonts w:ascii="Segoe UI" w:hAnsi="Segoe UI" w:cs="Segoe UI"/>
-                <w:sz w:val="18"/>
-                <w:szCs w:val="18"/>
                 <w:lang w:val="en-AU" w:eastAsia="en-AU"/>
               </w:rPr>
             </w:pPr>
@@ -1242,8 +1383,6 @@
               <w:pStyle w:val="MyStyle"/>
               <w:rPr>
                 <w:rFonts w:ascii="Segoe UI" w:hAnsi="Segoe UI" w:cs="Segoe UI"/>
-                <w:sz w:val="18"/>
-                <w:szCs w:val="18"/>
                 <w:lang w:val="en-AU" w:eastAsia="en-AU"/>
               </w:rPr>
             </w:pPr>
@@ -1258,6 +1397,37 @@
                 <w:lang w:val="en-AU" w:eastAsia="en-AU"/>
               </w:rPr>
               <w:t> </w:t>
+            </w:r>
+          </w:p>
+        </w:tc>
+        <w:tc>
+          <w:tcPr>
+            <w:tcW w:w="5313" w:type="dxa"/>
+            <w:tcBorders>
+              <w:top w:val="single" w:sz="6" w:space="0" w:color="000000"/>
+              <w:left w:val="single" w:sz="6" w:space="0" w:color="000000"/>
+              <w:bottom w:val="single" w:sz="6" w:space="0" w:color="000000"/>
+              <w:right w:val="single" w:sz="6" w:space="0" w:color="000000"/>
+            </w:tcBorders>
+          </w:tcPr>
+          <w:p>
+            <w:pPr>
+              <w:pStyle w:val="MyStyle"/>
+              <w:rPr>
+                <w:lang w:val="en-GB" w:eastAsia="en-AU"/>
+              </w:rPr>
+            </w:pPr>
+            <w:r>
+              <w:rPr>
+                <w:lang w:val="en-GB" w:eastAsia="en-AU"/>
+              </w:rPr>
+              <w:t xml:space="preserve">This is low because it is barely competitive unless it gets </w:t>
+            </w:r>
+            <w:r>
+              <w:rPr>
+                <w:lang w:val="en-GB" w:eastAsia="en-AU"/>
+              </w:rPr>
+              <w:t>popular with speedrunners.</w:t>
             </w:r>
           </w:p>
         </w:tc>
@@ -1280,8 +1450,6 @@
               <w:pStyle w:val="MyStyle"/>
               <w:rPr>
                 <w:rFonts w:ascii="Segoe UI" w:hAnsi="Segoe UI" w:cs="Segoe UI"/>
-                <w:sz w:val="18"/>
-                <w:szCs w:val="18"/>
                 <w:lang w:val="en-AU" w:eastAsia="en-AU"/>
               </w:rPr>
             </w:pPr>
@@ -1316,8 +1484,6 @@
               <w:pStyle w:val="MyStyle"/>
               <w:rPr>
                 <w:rFonts w:ascii="Segoe UI" w:hAnsi="Segoe UI" w:cs="Segoe UI"/>
-                <w:sz w:val="18"/>
-                <w:szCs w:val="18"/>
                 <w:lang w:val="en-AU" w:eastAsia="en-AU"/>
               </w:rPr>
             </w:pPr>
@@ -1332,6 +1498,50 @@
                 <w:lang w:val="en-AU" w:eastAsia="en-AU"/>
               </w:rPr>
               <w:t> </w:t>
+            </w:r>
+          </w:p>
+        </w:tc>
+        <w:tc>
+          <w:tcPr>
+            <w:tcW w:w="5313" w:type="dxa"/>
+            <w:tcBorders>
+              <w:top w:val="single" w:sz="6" w:space="0" w:color="000000"/>
+              <w:left w:val="single" w:sz="6" w:space="0" w:color="000000"/>
+              <w:bottom w:val="single" w:sz="6" w:space="0" w:color="000000"/>
+              <w:right w:val="single" w:sz="6" w:space="0" w:color="000000"/>
+            </w:tcBorders>
+          </w:tcPr>
+          <w:p>
+            <w:pPr>
+              <w:pStyle w:val="MyStyle"/>
+              <w:rPr>
+                <w:lang w:val="en-GB" w:eastAsia="en-AU"/>
+              </w:rPr>
+            </w:pPr>
+            <w:r>
+              <w:rPr>
+                <w:lang w:val="en-GB" w:eastAsia="en-AU"/>
+              </w:rPr>
+              <w:t>This is low because</w:t>
+            </w:r>
+            <w:r>
+              <w:rPr>
+                <w:lang w:val="en-GB" w:eastAsia="en-AU"/>
+              </w:rPr>
+              <w:t xml:space="preserve"> it barely gives you a way to connect with others through the game </w:t>
+            </w:r>
+            <w:r>
+              <w:rPr>
+                <w:lang w:val="en-GB" w:eastAsia="en-AU"/>
+              </w:rPr>
+              <w:t xml:space="preserve">but if it gets </w:t>
+            </w:r>
+            <w:r>
+              <w:rPr>
+                <w:lang w:val="en-GB" w:eastAsia="en-AU"/>
+              </w:rPr>
+              <w:lastRenderedPageBreak/>
+              <w:t>popular with a speedrunning community then that would be your connection.</w:t>
             </w:r>
           </w:p>
         </w:tc>
@@ -1354,15 +1564,14 @@
               <w:pStyle w:val="MyStyle"/>
               <w:rPr>
                 <w:rFonts w:ascii="Segoe UI" w:hAnsi="Segoe UI" w:cs="Segoe UI"/>
-                <w:sz w:val="18"/>
-                <w:szCs w:val="18"/>
-                <w:lang w:val="en-AU" w:eastAsia="en-AU"/>
-              </w:rPr>
-            </w:pPr>
-            <w:r>
-              <w:rPr>
-                <w:lang w:val="en-GB" w:eastAsia="en-AU"/>
-              </w:rPr>
+                <w:lang w:val="en-AU" w:eastAsia="en-AU"/>
+              </w:rPr>
+            </w:pPr>
+            <w:r>
+              <w:rPr>
+                <w:lang w:val="en-GB" w:eastAsia="en-AU"/>
+              </w:rPr>
+              <w:lastRenderedPageBreak/>
               <w:t>Creation</w:t>
             </w:r>
             <w:r>
@@ -1390,8 +1599,6 @@
               <w:pStyle w:val="MyStyle"/>
               <w:rPr>
                 <w:rFonts w:ascii="Segoe UI" w:hAnsi="Segoe UI" w:cs="Segoe UI"/>
-                <w:sz w:val="18"/>
-                <w:szCs w:val="18"/>
                 <w:lang w:val="en-AU" w:eastAsia="en-AU"/>
               </w:rPr>
             </w:pPr>
@@ -1406,6 +1613,43 @@
                 <w:lang w:val="en-AU" w:eastAsia="en-AU"/>
               </w:rPr>
               <w:t> </w:t>
+            </w:r>
+          </w:p>
+        </w:tc>
+        <w:tc>
+          <w:tcPr>
+            <w:tcW w:w="5313" w:type="dxa"/>
+            <w:tcBorders>
+              <w:top w:val="single" w:sz="6" w:space="0" w:color="000000"/>
+              <w:left w:val="single" w:sz="6" w:space="0" w:color="000000"/>
+              <w:bottom w:val="single" w:sz="6" w:space="0" w:color="000000"/>
+              <w:right w:val="single" w:sz="6" w:space="0" w:color="000000"/>
+            </w:tcBorders>
+          </w:tcPr>
+          <w:p>
+            <w:pPr>
+              <w:pStyle w:val="MyStyle"/>
+              <w:rPr>
+                <w:lang w:val="en-GB" w:eastAsia="en-AU"/>
+              </w:rPr>
+            </w:pPr>
+            <w:r>
+              <w:rPr>
+                <w:lang w:val="en-GB" w:eastAsia="en-AU"/>
+              </w:rPr>
+              <w:t xml:space="preserve">This is </w:t>
+            </w:r>
+            <w:r>
+              <w:rPr>
+                <w:lang w:val="en-GB" w:eastAsia="en-AU"/>
+              </w:rPr>
+              <w:t>low because</w:t>
+            </w:r>
+            <w:r>
+              <w:rPr>
+                <w:lang w:val="en-GB" w:eastAsia="en-AU"/>
+              </w:rPr>
+              <w:t xml:space="preserve"> you are barely creating anything in the game.</w:t>
             </w:r>
           </w:p>
         </w:tc>
@@ -1428,8 +1672,6 @@
               <w:pStyle w:val="MyStyle"/>
               <w:rPr>
                 <w:rFonts w:ascii="Segoe UI" w:hAnsi="Segoe UI" w:cs="Segoe UI"/>
-                <w:sz w:val="18"/>
-                <w:szCs w:val="18"/>
                 <w:lang w:val="en-AU" w:eastAsia="en-AU"/>
               </w:rPr>
             </w:pPr>
@@ -1464,8 +1706,6 @@
               <w:pStyle w:val="MyStyle"/>
               <w:rPr>
                 <w:rFonts w:ascii="Segoe UI" w:hAnsi="Segoe UI" w:cs="Segoe UI"/>
-                <w:sz w:val="18"/>
-                <w:szCs w:val="18"/>
                 <w:lang w:val="en-AU" w:eastAsia="en-AU"/>
               </w:rPr>
             </w:pPr>
@@ -1480,6 +1720,37 @@
                 <w:lang w:val="en-AU" w:eastAsia="en-AU"/>
               </w:rPr>
               <w:t> </w:t>
+            </w:r>
+          </w:p>
+        </w:tc>
+        <w:tc>
+          <w:tcPr>
+            <w:tcW w:w="5313" w:type="dxa"/>
+            <w:tcBorders>
+              <w:top w:val="single" w:sz="6" w:space="0" w:color="000000"/>
+              <w:left w:val="single" w:sz="6" w:space="0" w:color="000000"/>
+              <w:bottom w:val="single" w:sz="6" w:space="0" w:color="000000"/>
+              <w:right w:val="single" w:sz="6" w:space="0" w:color="000000"/>
+            </w:tcBorders>
+          </w:tcPr>
+          <w:p>
+            <w:pPr>
+              <w:pStyle w:val="MyStyle"/>
+              <w:rPr>
+                <w:lang w:val="en-GB" w:eastAsia="en-AU"/>
+              </w:rPr>
+            </w:pPr>
+            <w:r>
+              <w:rPr>
+                <w:lang w:val="en-GB" w:eastAsia="en-AU"/>
+              </w:rPr>
+              <w:t>This is very high because</w:t>
+            </w:r>
+            <w:r>
+              <w:rPr>
+                <w:lang w:val="en-GB" w:eastAsia="en-AU"/>
+              </w:rPr>
+              <w:t xml:space="preserve"> this is the core emotional reward that I want the players to get. + the use of the player’s curiosity.</w:t>
             </w:r>
           </w:p>
         </w:tc>
@@ -1502,8 +1773,6 @@
               <w:pStyle w:val="MyStyle"/>
               <w:rPr>
                 <w:rFonts w:ascii="Segoe UI" w:hAnsi="Segoe UI" w:cs="Segoe UI"/>
-                <w:sz w:val="18"/>
-                <w:szCs w:val="18"/>
                 <w:lang w:val="en-AU" w:eastAsia="en-AU"/>
               </w:rPr>
             </w:pPr>
@@ -1538,8 +1807,6 @@
               <w:pStyle w:val="MyStyle"/>
               <w:rPr>
                 <w:rFonts w:ascii="Segoe UI" w:hAnsi="Segoe UI" w:cs="Segoe UI"/>
-                <w:sz w:val="18"/>
-                <w:szCs w:val="18"/>
                 <w:lang w:val="en-AU" w:eastAsia="en-AU"/>
               </w:rPr>
             </w:pPr>
@@ -1554,6 +1821,63 @@
                 <w:lang w:val="en-AU" w:eastAsia="en-AU"/>
               </w:rPr>
               <w:t> </w:t>
+            </w:r>
+          </w:p>
+        </w:tc>
+        <w:tc>
+          <w:tcPr>
+            <w:tcW w:w="5313" w:type="dxa"/>
+            <w:tcBorders>
+              <w:top w:val="single" w:sz="6" w:space="0" w:color="000000"/>
+              <w:left w:val="single" w:sz="6" w:space="0" w:color="000000"/>
+              <w:bottom w:val="single" w:sz="6" w:space="0" w:color="000000"/>
+              <w:right w:val="single" w:sz="6" w:space="0" w:color="000000"/>
+            </w:tcBorders>
+          </w:tcPr>
+          <w:p>
+            <w:pPr>
+              <w:pStyle w:val="MyStyle"/>
+              <w:rPr>
+                <w:b/>
+                <w:bCs/>
+                <w:lang w:val="en-GB" w:eastAsia="en-AU"/>
+              </w:rPr>
+            </w:pPr>
+            <w:r>
+              <w:rPr>
+                <w:lang w:val="en-GB" w:eastAsia="en-AU"/>
+              </w:rPr>
+              <w:t>This is in the middle</w:t>
+            </w:r>
+            <w:r>
+              <w:rPr>
+                <w:lang w:val="en-GB" w:eastAsia="en-AU"/>
+              </w:rPr>
+              <w:t xml:space="preserve"> </w:t>
+            </w:r>
+            <w:r>
+              <w:rPr>
+                <w:lang w:val="en-GB" w:eastAsia="en-AU"/>
+              </w:rPr>
+              <w:t>because</w:t>
+            </w:r>
+            <w:r>
+              <w:rPr>
+                <w:lang w:val="en-GB" w:eastAsia="en-AU"/>
+              </w:rPr>
+              <w:t xml:space="preserve"> </w:t>
+            </w:r>
+            <w:r>
+              <w:rPr>
+                <w:lang w:val="en-GB" w:eastAsia="en-AU"/>
+              </w:rPr>
+              <w:t>I want the player to</w:t>
+            </w:r>
+            <w:r>
+              <w:rPr>
+                <w:lang w:val="en-GB" w:eastAsia="en-AU"/>
+              </w:rPr>
+              <w:t xml:space="preserve"> have empathy for themselves.</w:t>
             </w:r>
           </w:p>
         </w:tc>
@@ -1576,8 +1900,6 @@
               <w:pStyle w:val="MyStyle"/>
               <w:rPr>
                 <w:rFonts w:ascii="Segoe UI" w:hAnsi="Segoe UI" w:cs="Segoe UI"/>
-                <w:sz w:val="18"/>
-                <w:szCs w:val="18"/>
                 <w:lang w:val="en-AU" w:eastAsia="en-AU"/>
               </w:rPr>
             </w:pPr>
@@ -1612,8 +1934,6 @@
               <w:pStyle w:val="MyStyle"/>
               <w:rPr>
                 <w:rFonts w:ascii="Segoe UI" w:hAnsi="Segoe UI" w:cs="Segoe UI"/>
-                <w:sz w:val="18"/>
-                <w:szCs w:val="18"/>
                 <w:lang w:val="en-AU" w:eastAsia="en-AU"/>
               </w:rPr>
             </w:pPr>
@@ -1628,6 +1948,49 @@
                 <w:lang w:val="en-AU" w:eastAsia="en-AU"/>
               </w:rPr>
               <w:t> </w:t>
+            </w:r>
+          </w:p>
+        </w:tc>
+        <w:tc>
+          <w:tcPr>
+            <w:tcW w:w="5313" w:type="dxa"/>
+            <w:tcBorders>
+              <w:top w:val="single" w:sz="6" w:space="0" w:color="000000"/>
+              <w:left w:val="single" w:sz="6" w:space="0" w:color="000000"/>
+              <w:bottom w:val="single" w:sz="6" w:space="0" w:color="000000"/>
+              <w:right w:val="single" w:sz="6" w:space="0" w:color="000000"/>
+            </w:tcBorders>
+          </w:tcPr>
+          <w:p>
+            <w:pPr>
+              <w:pStyle w:val="MyStyle"/>
+              <w:rPr>
+                <w:lang w:val="en-GB" w:eastAsia="en-AU"/>
+              </w:rPr>
+            </w:pPr>
+            <w:r>
+              <w:rPr>
+                <w:lang w:val="en-GB" w:eastAsia="en-AU"/>
+              </w:rPr>
+              <w:t>This is in the middle</w:t>
+            </w:r>
+            <w:r>
+              <w:rPr>
+                <w:lang w:val="en-GB" w:eastAsia="en-AU"/>
+              </w:rPr>
+              <w:t xml:space="preserve"> </w:t>
+            </w:r>
+            <w:r>
+              <w:rPr>
+                <w:lang w:val="en-GB" w:eastAsia="en-AU"/>
+              </w:rPr>
+              <w:t>because</w:t>
+            </w:r>
+            <w:r>
+              <w:rPr>
+                <w:lang w:val="en-GB" w:eastAsia="en-AU"/>
+              </w:rPr>
+              <w:t xml:space="preserve"> I do want the player to empowered but it isn’t my main priority.</w:t>
             </w:r>
           </w:p>
         </w:tc>
@@ -1650,8 +2013,6 @@
               <w:pStyle w:val="MyStyle"/>
               <w:rPr>
                 <w:rFonts w:ascii="Segoe UI" w:hAnsi="Segoe UI" w:cs="Segoe UI"/>
-                <w:sz w:val="18"/>
-                <w:szCs w:val="18"/>
                 <w:lang w:val="en-AU" w:eastAsia="en-AU"/>
               </w:rPr>
             </w:pPr>
@@ -1686,8 +2047,6 @@
               <w:pStyle w:val="MyStyle"/>
               <w:rPr>
                 <w:rFonts w:ascii="Segoe UI" w:hAnsi="Segoe UI" w:cs="Segoe UI"/>
-                <w:sz w:val="18"/>
-                <w:szCs w:val="18"/>
                 <w:lang w:val="en-AU" w:eastAsia="en-AU"/>
               </w:rPr>
             </w:pPr>
@@ -1702,6 +2061,61 @@
                 <w:lang w:val="en-AU" w:eastAsia="en-AU"/>
               </w:rPr>
               <w:t> </w:t>
+            </w:r>
+          </w:p>
+        </w:tc>
+        <w:tc>
+          <w:tcPr>
+            <w:tcW w:w="5313" w:type="dxa"/>
+            <w:tcBorders>
+              <w:top w:val="single" w:sz="6" w:space="0" w:color="000000"/>
+              <w:left w:val="single" w:sz="6" w:space="0" w:color="000000"/>
+              <w:bottom w:val="single" w:sz="6" w:space="0" w:color="000000"/>
+              <w:right w:val="single" w:sz="6" w:space="0" w:color="000000"/>
+            </w:tcBorders>
+          </w:tcPr>
+          <w:p>
+            <w:pPr>
+              <w:pStyle w:val="MyStyle"/>
+              <w:rPr>
+                <w:lang w:val="en-GB" w:eastAsia="en-AU"/>
+              </w:rPr>
+            </w:pPr>
+            <w:r>
+              <w:rPr>
+                <w:lang w:val="en-GB" w:eastAsia="en-AU"/>
+              </w:rPr>
+              <w:t>This is low</w:t>
+            </w:r>
+            <w:r>
+              <w:rPr>
+                <w:lang w:val="en-GB" w:eastAsia="en-AU"/>
+              </w:rPr>
+              <w:t xml:space="preserve"> </w:t>
+            </w:r>
+            <w:r>
+              <w:rPr>
+                <w:lang w:val="en-GB" w:eastAsia="en-AU"/>
+              </w:rPr>
+              <w:t>because</w:t>
+            </w:r>
+            <w:r>
+              <w:rPr>
+                <w:lang w:val="en-GB" w:eastAsia="en-AU"/>
+              </w:rPr>
+              <w:t xml:space="preserve"> I don’t know how much the player would be emersed in the </w:t>
+            </w:r>
+            <w:r>
+              <w:rPr>
+                <w:lang w:val="en-GB" w:eastAsia="en-AU"/>
+              </w:rPr>
+              <w:t>game,</w:t>
+            </w:r>
+            <w:r>
+              <w:rPr>
+                <w:lang w:val="en-GB" w:eastAsia="en-AU"/>
+              </w:rPr>
+              <w:t xml:space="preserve"> but it doesn’t mean that it isn’t possible for the player to feel this while playing.</w:t>
             </w:r>
           </w:p>
         </w:tc>
@@ -1724,8 +2138,6 @@
               <w:pStyle w:val="MyStyle"/>
               <w:rPr>
                 <w:rFonts w:ascii="Segoe UI" w:hAnsi="Segoe UI" w:cs="Segoe UI"/>
-                <w:sz w:val="18"/>
-                <w:szCs w:val="18"/>
                 <w:lang w:val="en-AU" w:eastAsia="en-AU"/>
               </w:rPr>
             </w:pPr>
@@ -1760,8 +2172,6 @@
               <w:pStyle w:val="MyStyle"/>
               <w:rPr>
                 <w:rFonts w:ascii="Segoe UI" w:hAnsi="Segoe UI" w:cs="Segoe UI"/>
-                <w:sz w:val="18"/>
-                <w:szCs w:val="18"/>
                 <w:lang w:val="en-AU" w:eastAsia="en-AU"/>
               </w:rPr>
             </w:pPr>
@@ -1776,6 +2186,91 @@
                 <w:lang w:val="en-AU" w:eastAsia="en-AU"/>
               </w:rPr>
               <w:t> </w:t>
+            </w:r>
+          </w:p>
+        </w:tc>
+        <w:tc>
+          <w:tcPr>
+            <w:tcW w:w="5313" w:type="dxa"/>
+            <w:tcBorders>
+              <w:top w:val="single" w:sz="6" w:space="0" w:color="000000"/>
+              <w:left w:val="single" w:sz="6" w:space="0" w:color="000000"/>
+              <w:bottom w:val="single" w:sz="6" w:space="0" w:color="000000"/>
+              <w:right w:val="single" w:sz="6" w:space="0" w:color="000000"/>
+            </w:tcBorders>
+          </w:tcPr>
+          <w:p>
+            <w:pPr>
+              <w:pStyle w:val="MyStyle"/>
+              <w:rPr>
+                <w:lang w:val="en-GB" w:eastAsia="en-AU"/>
+              </w:rPr>
+            </w:pPr>
+            <w:r>
+              <w:rPr>
+                <w:lang w:val="en-GB" w:eastAsia="en-AU"/>
+              </w:rPr>
+              <w:t>This is high</w:t>
+            </w:r>
+            <w:r>
+              <w:rPr>
+                <w:lang w:val="en-GB" w:eastAsia="en-AU"/>
+              </w:rPr>
+              <w:t xml:space="preserve"> </w:t>
+            </w:r>
+            <w:r>
+              <w:rPr>
+                <w:lang w:val="en-GB" w:eastAsia="en-AU"/>
+              </w:rPr>
+              <w:t>because</w:t>
+            </w:r>
+            <w:r>
+              <w:rPr>
+                <w:lang w:val="en-GB" w:eastAsia="en-AU"/>
+              </w:rPr>
+              <w:t xml:space="preserve"> </w:t>
+            </w:r>
+            <w:r>
+              <w:rPr>
+                <w:lang w:val="en-GB" w:eastAsia="en-AU"/>
+              </w:rPr>
+              <w:t xml:space="preserve">it can be exciting to be able to explore &amp; to </w:t>
+            </w:r>
+            <w:r>
+              <w:rPr>
+                <w:lang w:val="en-GB" w:eastAsia="en-AU"/>
+              </w:rPr>
+              <w:t>have</w:t>
+            </w:r>
+            <w:r>
+              <w:rPr>
+                <w:lang w:val="en-GB" w:eastAsia="en-AU"/>
+              </w:rPr>
+              <w:t xml:space="preserve"> the ability to</w:t>
+            </w:r>
+            <w:r>
+              <w:rPr>
+                <w:lang w:val="en-GB" w:eastAsia="en-AU"/>
+              </w:rPr>
+              <w:t xml:space="preserve"> </w:t>
+            </w:r>
+            <w:r>
+              <w:rPr>
+                <w:lang w:val="en-GB" w:eastAsia="en-AU"/>
+              </w:rPr>
+              <w:t>satisfy</w:t>
+            </w:r>
+            <w:r>
+              <w:rPr>
+                <w:lang w:val="en-GB" w:eastAsia="en-AU"/>
+              </w:rPr>
+              <w:t xml:space="preserve"> their curiosity</w:t>
+            </w:r>
+            <w:r>
+              <w:rPr>
+                <w:lang w:val="en-GB" w:eastAsia="en-AU"/>
+              </w:rPr>
+              <w:t>.</w:t>
             </w:r>
           </w:p>
         </w:tc>
@@ -1798,8 +2293,6 @@
               <w:pStyle w:val="MyStyle"/>
               <w:rPr>
                 <w:rFonts w:ascii="Segoe UI" w:hAnsi="Segoe UI" w:cs="Segoe UI"/>
-                <w:sz w:val="18"/>
-                <w:szCs w:val="18"/>
                 <w:lang w:val="en-AU" w:eastAsia="en-AU"/>
               </w:rPr>
             </w:pPr>
@@ -1834,8 +2327,6 @@
               <w:pStyle w:val="MyStyle"/>
               <w:rPr>
                 <w:rFonts w:ascii="Segoe UI" w:hAnsi="Segoe UI" w:cs="Segoe UI"/>
-                <w:sz w:val="18"/>
-                <w:szCs w:val="18"/>
                 <w:lang w:val="en-AU" w:eastAsia="en-AU"/>
               </w:rPr>
             </w:pPr>
@@ -1850,6 +2341,49 @@
                 <w:lang w:val="en-AU" w:eastAsia="en-AU"/>
               </w:rPr>
               <w:t> </w:t>
+            </w:r>
+          </w:p>
+        </w:tc>
+        <w:tc>
+          <w:tcPr>
+            <w:tcW w:w="5313" w:type="dxa"/>
+            <w:tcBorders>
+              <w:top w:val="single" w:sz="6" w:space="0" w:color="000000"/>
+              <w:left w:val="single" w:sz="6" w:space="0" w:color="000000"/>
+              <w:bottom w:val="single" w:sz="6" w:space="0" w:color="000000"/>
+              <w:right w:val="single" w:sz="6" w:space="0" w:color="000000"/>
+            </w:tcBorders>
+          </w:tcPr>
+          <w:p>
+            <w:pPr>
+              <w:pStyle w:val="MyStyle"/>
+              <w:rPr>
+                <w:lang w:val="en-GB" w:eastAsia="en-AU"/>
+              </w:rPr>
+            </w:pPr>
+            <w:r>
+              <w:rPr>
+                <w:lang w:val="en-GB" w:eastAsia="en-AU"/>
+              </w:rPr>
+              <w:t>This is low</w:t>
+            </w:r>
+            <w:r>
+              <w:rPr>
+                <w:lang w:val="en-GB" w:eastAsia="en-AU"/>
+              </w:rPr>
+              <w:t xml:space="preserve"> </w:t>
+            </w:r>
+            <w:r>
+              <w:rPr>
+                <w:lang w:val="en-GB" w:eastAsia="en-AU"/>
+              </w:rPr>
+              <w:t>because</w:t>
+            </w:r>
+            <w:r>
+              <w:rPr>
+                <w:lang w:val="en-GB" w:eastAsia="en-AU"/>
+              </w:rPr>
+              <w:t xml:space="preserve"> I don’t want the player’s main emotion to be fear of being followed but I would still have some eerie sounds in the background.</w:t>
             </w:r>
           </w:p>
         </w:tc>
@@ -1872,8 +2406,6 @@
               <w:pStyle w:val="MyStyle"/>
               <w:rPr>
                 <w:rFonts w:ascii="Segoe UI" w:hAnsi="Segoe UI" w:cs="Segoe UI"/>
-                <w:sz w:val="18"/>
-                <w:szCs w:val="18"/>
                 <w:lang w:val="en-AU" w:eastAsia="en-AU"/>
               </w:rPr>
             </w:pPr>
@@ -1908,8 +2440,6 @@
               <w:pStyle w:val="MyStyle"/>
               <w:rPr>
                 <w:rFonts w:ascii="Segoe UI" w:hAnsi="Segoe UI" w:cs="Segoe UI"/>
-                <w:sz w:val="18"/>
-                <w:szCs w:val="18"/>
                 <w:lang w:val="en-AU" w:eastAsia="en-AU"/>
               </w:rPr>
             </w:pPr>
@@ -1924,6 +2454,49 @@
                 <w:lang w:val="en-AU" w:eastAsia="en-AU"/>
               </w:rPr>
               <w:t> </w:t>
+            </w:r>
+          </w:p>
+        </w:tc>
+        <w:tc>
+          <w:tcPr>
+            <w:tcW w:w="5313" w:type="dxa"/>
+            <w:tcBorders>
+              <w:top w:val="single" w:sz="6" w:space="0" w:color="000000"/>
+              <w:left w:val="single" w:sz="6" w:space="0" w:color="000000"/>
+              <w:bottom w:val="single" w:sz="6" w:space="0" w:color="000000"/>
+              <w:right w:val="single" w:sz="6" w:space="0" w:color="000000"/>
+            </w:tcBorders>
+          </w:tcPr>
+          <w:p>
+            <w:pPr>
+              <w:pStyle w:val="MyStyle"/>
+              <w:rPr>
+                <w:lang w:val="en-GB" w:eastAsia="en-AU"/>
+              </w:rPr>
+            </w:pPr>
+            <w:r>
+              <w:rPr>
+                <w:lang w:val="en-GB" w:eastAsia="en-AU"/>
+              </w:rPr>
+              <w:t>This is high</w:t>
+            </w:r>
+            <w:r>
+              <w:rPr>
+                <w:lang w:val="en-GB" w:eastAsia="en-AU"/>
+              </w:rPr>
+              <w:t xml:space="preserve"> </w:t>
+            </w:r>
+            <w:r>
+              <w:rPr>
+                <w:lang w:val="en-GB" w:eastAsia="en-AU"/>
+              </w:rPr>
+              <w:t>because</w:t>
+            </w:r>
+            <w:r>
+              <w:rPr>
+                <w:lang w:val="en-GB" w:eastAsia="en-AU"/>
+              </w:rPr>
+              <w:t xml:space="preserve"> this feeling would occur from the player being annoyed at there self for some reason or for the reason of something being so obvious. </w:t>
             </w:r>
           </w:p>
         </w:tc>
@@ -1946,8 +2519,6 @@
               <w:pStyle w:val="MyStyle"/>
               <w:rPr>
                 <w:rFonts w:ascii="Segoe UI" w:hAnsi="Segoe UI" w:cs="Segoe UI"/>
-                <w:sz w:val="18"/>
-                <w:szCs w:val="18"/>
                 <w:lang w:val="en-AU" w:eastAsia="en-AU"/>
               </w:rPr>
             </w:pPr>
@@ -1982,8 +2553,6 @@
               <w:pStyle w:val="MyStyle"/>
               <w:rPr>
                 <w:rFonts w:ascii="Segoe UI" w:hAnsi="Segoe UI" w:cs="Segoe UI"/>
-                <w:sz w:val="18"/>
-                <w:szCs w:val="18"/>
                 <w:lang w:val="en-AU" w:eastAsia="en-AU"/>
               </w:rPr>
             </w:pPr>
@@ -1998,6 +2567,55 @@
                 <w:lang w:val="en-AU" w:eastAsia="en-AU"/>
               </w:rPr>
               <w:t> </w:t>
+            </w:r>
+          </w:p>
+        </w:tc>
+        <w:tc>
+          <w:tcPr>
+            <w:tcW w:w="5313" w:type="dxa"/>
+            <w:tcBorders>
+              <w:top w:val="single" w:sz="6" w:space="0" w:color="000000"/>
+              <w:left w:val="single" w:sz="6" w:space="0" w:color="000000"/>
+              <w:bottom w:val="single" w:sz="6" w:space="0" w:color="000000"/>
+              <w:right w:val="single" w:sz="6" w:space="0" w:color="000000"/>
+            </w:tcBorders>
+          </w:tcPr>
+          <w:p>
+            <w:pPr>
+              <w:pStyle w:val="MyStyle"/>
+              <w:rPr>
+                <w:lang w:val="en-GB" w:eastAsia="en-AU"/>
+              </w:rPr>
+            </w:pPr>
+            <w:r>
+              <w:rPr>
+                <w:lang w:val="en-GB" w:eastAsia="en-AU"/>
+              </w:rPr>
+              <w:t>This is low</w:t>
+            </w:r>
+            <w:r>
+              <w:rPr>
+                <w:lang w:val="en-GB" w:eastAsia="en-AU"/>
+              </w:rPr>
+              <w:t xml:space="preserve"> </w:t>
+            </w:r>
+            <w:r>
+              <w:rPr>
+                <w:lang w:val="en-GB" w:eastAsia="en-AU"/>
+              </w:rPr>
+              <w:t>because</w:t>
+            </w:r>
+            <w:r>
+              <w:rPr>
+                <w:lang w:val="en-GB" w:eastAsia="en-AU"/>
+              </w:rPr>
+              <w:t xml:space="preserve"> it isn’t </w:t>
+            </w:r>
+            <w:r>
+              <w:rPr>
+                <w:lang w:val="en-GB" w:eastAsia="en-AU"/>
+              </w:rPr>
+              <w:t>a high priority.</w:t>
             </w:r>
           </w:p>
         </w:tc>
@@ -2020,8 +2638,6 @@
               <w:pStyle w:val="MyStyle"/>
               <w:rPr>
                 <w:rFonts w:ascii="Segoe UI" w:hAnsi="Segoe UI" w:cs="Segoe UI"/>
-                <w:sz w:val="18"/>
-                <w:szCs w:val="18"/>
                 <w:lang w:val="en-AU" w:eastAsia="en-AU"/>
               </w:rPr>
             </w:pPr>
@@ -2056,8 +2672,6 @@
               <w:pStyle w:val="MyStyle"/>
               <w:rPr>
                 <w:rFonts w:ascii="Segoe UI" w:hAnsi="Segoe UI" w:cs="Segoe UI"/>
-                <w:sz w:val="18"/>
-                <w:szCs w:val="18"/>
                 <w:lang w:val="en-AU" w:eastAsia="en-AU"/>
               </w:rPr>
             </w:pPr>
@@ -2072,6 +2686,63 @@
                 <w:lang w:val="en-AU" w:eastAsia="en-AU"/>
               </w:rPr>
               <w:t> </w:t>
+            </w:r>
+          </w:p>
+        </w:tc>
+        <w:tc>
+          <w:tcPr>
+            <w:tcW w:w="5313" w:type="dxa"/>
+            <w:tcBorders>
+              <w:top w:val="single" w:sz="6" w:space="0" w:color="000000"/>
+              <w:left w:val="single" w:sz="6" w:space="0" w:color="000000"/>
+              <w:bottom w:val="single" w:sz="6" w:space="0" w:color="000000"/>
+              <w:right w:val="single" w:sz="6" w:space="0" w:color="000000"/>
+            </w:tcBorders>
+          </w:tcPr>
+          <w:p>
+            <w:pPr>
+              <w:pStyle w:val="MyStyle"/>
+              <w:rPr>
+                <w:lang w:val="en-GB" w:eastAsia="en-AU"/>
+              </w:rPr>
+            </w:pPr>
+            <w:r>
+              <w:rPr>
+                <w:lang w:val="en-GB" w:eastAsia="en-AU"/>
+              </w:rPr>
+              <w:t>This is in the middle</w:t>
+            </w:r>
+            <w:r>
+              <w:rPr>
+                <w:lang w:val="en-GB" w:eastAsia="en-AU"/>
+              </w:rPr>
+              <w:t xml:space="preserve"> </w:t>
+            </w:r>
+            <w:r>
+              <w:rPr>
+                <w:lang w:val="en-GB" w:eastAsia="en-AU"/>
+              </w:rPr>
+              <w:t>because</w:t>
+            </w:r>
+            <w:r>
+              <w:rPr>
+                <w:lang w:val="en-GB" w:eastAsia="en-AU"/>
+              </w:rPr>
+              <w:t xml:space="preserve"> it is </w:t>
+            </w:r>
+            <w:proofErr w:type="gramStart"/>
+            <w:r>
+              <w:rPr>
+                <w:lang w:val="en-GB" w:eastAsia="en-AU"/>
+              </w:rPr>
+              <w:t>similar to</w:t>
+            </w:r>
+            <w:proofErr w:type="gramEnd"/>
+            <w:r>
+              <w:rPr>
+                <w:lang w:val="en-GB" w:eastAsia="en-AU"/>
+              </w:rPr>
+              <w:t xml:space="preserve"> the excitement but still a different feeling &amp; you would only get some joy throughout the game.</w:t>
             </w:r>
           </w:p>
         </w:tc>
@@ -2094,8 +2765,6 @@
               <w:pStyle w:val="MyStyle"/>
               <w:rPr>
                 <w:rFonts w:ascii="Segoe UI" w:hAnsi="Segoe UI" w:cs="Segoe UI"/>
-                <w:sz w:val="18"/>
-                <w:szCs w:val="18"/>
                 <w:lang w:val="en-AU" w:eastAsia="en-AU"/>
               </w:rPr>
             </w:pPr>
@@ -2130,8 +2799,6 @@
               <w:pStyle w:val="MyStyle"/>
               <w:rPr>
                 <w:rFonts w:ascii="Segoe UI" w:hAnsi="Segoe UI" w:cs="Segoe UI"/>
-                <w:sz w:val="18"/>
-                <w:szCs w:val="18"/>
                 <w:lang w:val="en-AU" w:eastAsia="en-AU"/>
               </w:rPr>
             </w:pPr>
@@ -2146,6 +2813,49 @@
                 <w:lang w:val="en-AU" w:eastAsia="en-AU"/>
               </w:rPr>
               <w:t> </w:t>
+            </w:r>
+          </w:p>
+        </w:tc>
+        <w:tc>
+          <w:tcPr>
+            <w:tcW w:w="5313" w:type="dxa"/>
+            <w:tcBorders>
+              <w:top w:val="single" w:sz="6" w:space="0" w:color="000000"/>
+              <w:left w:val="single" w:sz="6" w:space="0" w:color="000000"/>
+              <w:bottom w:val="single" w:sz="6" w:space="0" w:color="000000"/>
+              <w:right w:val="single" w:sz="6" w:space="0" w:color="000000"/>
+            </w:tcBorders>
+          </w:tcPr>
+          <w:p>
+            <w:pPr>
+              <w:pStyle w:val="MyStyle"/>
+              <w:rPr>
+                <w:lang w:val="en-GB" w:eastAsia="en-AU"/>
+              </w:rPr>
+            </w:pPr>
+            <w:r>
+              <w:rPr>
+                <w:lang w:val="en-GB" w:eastAsia="en-AU"/>
+              </w:rPr>
+              <w:t>This is in the middle</w:t>
+            </w:r>
+            <w:r>
+              <w:rPr>
+                <w:lang w:val="en-GB" w:eastAsia="en-AU"/>
+              </w:rPr>
+              <w:t xml:space="preserve"> </w:t>
+            </w:r>
+            <w:r>
+              <w:rPr>
+                <w:lang w:val="en-GB" w:eastAsia="en-AU"/>
+              </w:rPr>
+              <w:t>because</w:t>
+            </w:r>
+            <w:r>
+              <w:rPr>
+                <w:lang w:val="en-GB" w:eastAsia="en-AU"/>
+              </w:rPr>
+              <w:t xml:space="preserve"> you would be able to master the skill to see when to use a certain item.</w:t>
             </w:r>
           </w:p>
         </w:tc>
@@ -2168,8 +2878,6 @@
               <w:pStyle w:val="MyStyle"/>
               <w:rPr>
                 <w:rFonts w:ascii="Segoe UI" w:hAnsi="Segoe UI" w:cs="Segoe UI"/>
-                <w:sz w:val="18"/>
-                <w:szCs w:val="18"/>
                 <w:lang w:val="en-AU" w:eastAsia="en-AU"/>
               </w:rPr>
             </w:pPr>
@@ -2204,8 +2912,6 @@
               <w:pStyle w:val="MyStyle"/>
               <w:rPr>
                 <w:rFonts w:ascii="Segoe UI" w:hAnsi="Segoe UI" w:cs="Segoe UI"/>
-                <w:sz w:val="18"/>
-                <w:szCs w:val="18"/>
                 <w:lang w:val="en-AU" w:eastAsia="en-AU"/>
               </w:rPr>
             </w:pPr>
@@ -2220,6 +2926,55 @@
                 <w:lang w:val="en-AU" w:eastAsia="en-AU"/>
               </w:rPr>
               <w:t> </w:t>
+            </w:r>
+          </w:p>
+        </w:tc>
+        <w:tc>
+          <w:tcPr>
+            <w:tcW w:w="5313" w:type="dxa"/>
+            <w:tcBorders>
+              <w:top w:val="single" w:sz="6" w:space="0" w:color="000000"/>
+              <w:left w:val="single" w:sz="6" w:space="0" w:color="000000"/>
+              <w:bottom w:val="single" w:sz="6" w:space="0" w:color="000000"/>
+              <w:right w:val="single" w:sz="6" w:space="0" w:color="000000"/>
+            </w:tcBorders>
+          </w:tcPr>
+          <w:p>
+            <w:pPr>
+              <w:pStyle w:val="MyStyle"/>
+              <w:rPr>
+                <w:lang w:val="en-GB" w:eastAsia="en-AU"/>
+              </w:rPr>
+            </w:pPr>
+            <w:r>
+              <w:rPr>
+                <w:lang w:val="en-GB" w:eastAsia="en-AU"/>
+              </w:rPr>
+              <w:t>This is in the middle</w:t>
+            </w:r>
+            <w:r>
+              <w:rPr>
+                <w:lang w:val="en-GB" w:eastAsia="en-AU"/>
+              </w:rPr>
+              <w:t xml:space="preserve"> </w:t>
+            </w:r>
+            <w:r>
+              <w:rPr>
+                <w:lang w:val="en-GB" w:eastAsia="en-AU"/>
+              </w:rPr>
+              <w:t>because</w:t>
+            </w:r>
+            <w:r>
+              <w:rPr>
+                <w:lang w:val="en-GB" w:eastAsia="en-AU"/>
+              </w:rPr>
+              <w:t xml:space="preserve"> the player may want to reflect on how the game played </w:t>
+            </w:r>
+            <w:r>
+              <w:rPr>
+                <w:lang w:val="en-GB" w:eastAsia="en-AU"/>
+              </w:rPr>
+              <w:t>&amp; how well they got through.</w:t>
             </w:r>
           </w:p>
         </w:tc>
@@ -2242,8 +2997,6 @@
               <w:pStyle w:val="MyStyle"/>
               <w:rPr>
                 <w:rFonts w:ascii="Segoe UI" w:hAnsi="Segoe UI" w:cs="Segoe UI"/>
-                <w:sz w:val="18"/>
-                <w:szCs w:val="18"/>
                 <w:lang w:val="en-AU" w:eastAsia="en-AU"/>
               </w:rPr>
             </w:pPr>
@@ -2278,8 +3031,6 @@
               <w:pStyle w:val="MyStyle"/>
               <w:rPr>
                 <w:rFonts w:ascii="Segoe UI" w:hAnsi="Segoe UI" w:cs="Segoe UI"/>
-                <w:sz w:val="18"/>
-                <w:szCs w:val="18"/>
                 <w:lang w:val="en-AU" w:eastAsia="en-AU"/>
               </w:rPr>
             </w:pPr>
@@ -2294,6 +3045,49 @@
                 <w:lang w:val="en-AU" w:eastAsia="en-AU"/>
               </w:rPr>
               <w:t> </w:t>
+            </w:r>
+          </w:p>
+        </w:tc>
+        <w:tc>
+          <w:tcPr>
+            <w:tcW w:w="5313" w:type="dxa"/>
+            <w:tcBorders>
+              <w:top w:val="single" w:sz="6" w:space="0" w:color="000000"/>
+              <w:left w:val="single" w:sz="6" w:space="0" w:color="000000"/>
+              <w:bottom w:val="single" w:sz="6" w:space="0" w:color="000000"/>
+              <w:right w:val="single" w:sz="6" w:space="0" w:color="000000"/>
+            </w:tcBorders>
+          </w:tcPr>
+          <w:p>
+            <w:pPr>
+              <w:pStyle w:val="MyStyle"/>
+              <w:rPr>
+                <w:lang w:val="en-GB" w:eastAsia="en-AU"/>
+              </w:rPr>
+            </w:pPr>
+            <w:r>
+              <w:rPr>
+                <w:lang w:val="en-GB" w:eastAsia="en-AU"/>
+              </w:rPr>
+              <w:t>This is low</w:t>
+            </w:r>
+            <w:r>
+              <w:rPr>
+                <w:lang w:val="en-GB" w:eastAsia="en-AU"/>
+              </w:rPr>
+              <w:t xml:space="preserve"> </w:t>
+            </w:r>
+            <w:r>
+              <w:rPr>
+                <w:lang w:val="en-GB" w:eastAsia="en-AU"/>
+              </w:rPr>
+              <w:t>because</w:t>
+            </w:r>
+            <w:r>
+              <w:rPr>
+                <w:lang w:val="en-GB" w:eastAsia="en-AU"/>
+              </w:rPr>
+              <w:t xml:space="preserve"> the eerie sounds may make the player not be able to relax but some people may be able to relax even with the eerie sounds.</w:t>
             </w:r>
           </w:p>
         </w:tc>
@@ -2316,8 +3110,6 @@
               <w:pStyle w:val="MyStyle"/>
               <w:rPr>
                 <w:rFonts w:ascii="Segoe UI" w:hAnsi="Segoe UI" w:cs="Segoe UI"/>
-                <w:sz w:val="18"/>
-                <w:szCs w:val="18"/>
                 <w:lang w:val="en-AU" w:eastAsia="en-AU"/>
               </w:rPr>
             </w:pPr>
@@ -2352,8 +3144,6 @@
               <w:pStyle w:val="MyStyle"/>
               <w:rPr>
                 <w:rFonts w:ascii="Segoe UI" w:hAnsi="Segoe UI" w:cs="Segoe UI"/>
-                <w:sz w:val="18"/>
-                <w:szCs w:val="18"/>
                 <w:lang w:val="en-AU" w:eastAsia="en-AU"/>
               </w:rPr>
             </w:pPr>
@@ -2368,24 +3158,48 @@
                 <w:lang w:val="en-AU" w:eastAsia="en-AU"/>
               </w:rPr>
               <w:t> </w:t>
+            </w:r>
+          </w:p>
+        </w:tc>
+        <w:tc>
+          <w:tcPr>
+            <w:tcW w:w="5313" w:type="dxa"/>
+            <w:tcBorders>
+              <w:top w:val="single" w:sz="6" w:space="0" w:color="000000"/>
+              <w:left w:val="single" w:sz="6" w:space="0" w:color="000000"/>
+              <w:bottom w:val="single" w:sz="6" w:space="0" w:color="000000"/>
+              <w:right w:val="single" w:sz="6" w:space="0" w:color="000000"/>
+            </w:tcBorders>
+          </w:tcPr>
+          <w:p>
+            <w:pPr>
+              <w:pStyle w:val="MyStyle"/>
+              <w:rPr>
+                <w:lang w:val="en-GB" w:eastAsia="en-AU"/>
+              </w:rPr>
+            </w:pPr>
+            <w:r>
+              <w:rPr>
+                <w:lang w:val="en-GB" w:eastAsia="en-AU"/>
+              </w:rPr>
+              <w:t xml:space="preserve">This is in the middle </w:t>
+            </w:r>
+            <w:r>
+              <w:rPr>
+                <w:lang w:val="en-GB" w:eastAsia="en-AU"/>
+              </w:rPr>
+              <w:t>because</w:t>
+            </w:r>
+            <w:r>
+              <w:rPr>
+                <w:lang w:val="en-GB" w:eastAsia="en-AU"/>
+              </w:rPr>
+              <w:t xml:space="preserve"> there won’t really be any rewards in the game but there may only be a few achievements at the minimum.</w:t>
             </w:r>
           </w:p>
         </w:tc>
       </w:tr>
     </w:tbl>
-    <w:p/>
-    <w:p/>
-    <w:p/>
-    <w:p/>
-    <w:p/>
-    <w:p/>
-    <w:p/>
-    <w:p/>
-    <w:p/>
-    <w:p/>
-    <w:p/>
-    <w:p/>
-    <w:p/>
     <w:p>
       <w:pPr>
         <w:pStyle w:val="MyStyle"/>
@@ -2396,7 +3210,6 @@
         <w:pStyle w:val="MyStyle"/>
       </w:pPr>
       <w:r>
-        <w:lastRenderedPageBreak/>
         <w:t xml:space="preserve">Have you ever had the feeling of curiosity to explore a </w:t>
       </w:r>
       <w:r>
@@ -2417,10 +3230,13 @@
         <w:pStyle w:val="MyStyle"/>
       </w:pPr>
       <w:r>
-        <w:t>Well, I have an idea for how to satisfy that curiosity.</w:t>
-      </w:r>
-      <w:r>
-        <w:t xml:space="preserve"> (No matter what there answer is)</w:t>
+        <w:t xml:space="preserve">Well, I have an idea for how to satisfy that curiosity. (No matter what </w:t>
+      </w:r>
+      <w:r>
+        <w:t>their</w:t>
+      </w:r>
+      <w:r>
+        <w:t xml:space="preserve"> answer is)</w:t>
       </w:r>
     </w:p>
     <w:p>
@@ -2428,7 +3244,13 @@
         <w:pStyle w:val="MyStyle"/>
       </w:pPr>
       <w:r>
-        <w:t>Hi I’m Richard Pountney</w:t>
+        <w:t>Hi</w:t>
+      </w:r>
+      <w:r>
+        <w:t>,</w:t>
+      </w:r>
+      <w:r>
+        <w:t xml:space="preserve"> I’m Richard Pountney</w:t>
       </w:r>
       <w:r>
         <w:t>.</w:t>
@@ -2455,10 +3277,35 @@
     <w:p>
       <w:pPr>
         <w:pStyle w:val="MyStyle"/>
-        <w:spacing w:after="240"/>
-      </w:pPr>
-      <w:r>
-        <w:t>Hi I’m Richard Pountney.</w:t>
+      </w:pPr>
+      <w:r>
+        <w:t>Hi</w:t>
+      </w:r>
+      <w:r>
+        <w:t>,</w:t>
+      </w:r>
+      <w:r>
+        <w:t xml:space="preserve"> I’m Richard Pountney.</w:t>
+      </w:r>
+    </w:p>
+    <w:p>
+      <w:pPr>
+        <w:pStyle w:val="MyStyle"/>
+      </w:pPr>
+      <w:r>
+        <w:t>(</w:t>
+      </w:r>
+      <w:r>
+        <w:t>Give</w:t>
+      </w:r>
+      <w:r>
+        <w:t xml:space="preserve"> a second to 2 seconds </w:t>
+      </w:r>
+      <w:r>
+        <w:t xml:space="preserve">of </w:t>
+      </w:r>
+      <w:r>
+        <w:t>silence)</w:t>
       </w:r>
     </w:p>
     <w:p>
@@ -3172,7 +4019,7 @@
   <w:abstractNum w:abstractNumId="15" w15:restartNumberingAfterBreak="0">
     <w:nsid w:val="46F73156"/>
     <w:multiLevelType w:val="hybridMultilevel"/>
-    <w:tmpl w:val="159A2C56"/>
+    <w:tmpl w:val="2AEAD19A"/>
     <w:lvl w:ilvl="0" w:tplc="0C09000F">
       <w:start w:val="1"/>
       <w:numFmt w:val="decimal"/>

</xml_diff>

<commit_message>
this is the second version of elevator pitch
</commit_message>
<xml_diff>
--- a/Apply advanced critical thinking to work processes/BSBCRT404 AT02 by Richard Pountney.docx
+++ b/Apply advanced critical thinking to work processes/BSBCRT404 AT02 by Richard Pountney.docx
@@ -1637,13 +1637,7 @@
               <w:rPr>
                 <w:lang w:val="en-GB" w:eastAsia="en-AU"/>
               </w:rPr>
-              <w:t xml:space="preserve">This is </w:t>
-            </w:r>
-            <w:r>
-              <w:rPr>
-                <w:lang w:val="en-GB" w:eastAsia="en-AU"/>
-              </w:rPr>
-              <w:t>low because</w:t>
+              <w:t>This is low because</w:t>
             </w:r>
             <w:r>
               <w:rPr>
@@ -1847,19 +1841,7 @@
               <w:rPr>
                 <w:lang w:val="en-GB" w:eastAsia="en-AU"/>
               </w:rPr>
-              <w:t>This is in the middle</w:t>
-            </w:r>
-            <w:r>
-              <w:rPr>
-                <w:lang w:val="en-GB" w:eastAsia="en-AU"/>
-              </w:rPr>
-              <w:t xml:space="preserve"> </w:t>
-            </w:r>
-            <w:r>
-              <w:rPr>
-                <w:lang w:val="en-GB" w:eastAsia="en-AU"/>
-              </w:rPr>
-              <w:t>because</w:t>
+              <w:t>This is in the middle because</w:t>
             </w:r>
             <w:r>
               <w:rPr>
@@ -1972,19 +1954,7 @@
               <w:rPr>
                 <w:lang w:val="en-GB" w:eastAsia="en-AU"/>
               </w:rPr>
-              <w:t>This is in the middle</w:t>
-            </w:r>
-            <w:r>
-              <w:rPr>
-                <w:lang w:val="en-GB" w:eastAsia="en-AU"/>
-              </w:rPr>
-              <w:t xml:space="preserve"> </w:t>
-            </w:r>
-            <w:r>
-              <w:rPr>
-                <w:lang w:val="en-GB" w:eastAsia="en-AU"/>
-              </w:rPr>
-              <w:t>because</w:t>
+              <w:t>This is in the middle because</w:t>
             </w:r>
             <w:r>
               <w:rPr>
@@ -2085,19 +2055,7 @@
               <w:rPr>
                 <w:lang w:val="en-GB" w:eastAsia="en-AU"/>
               </w:rPr>
-              <w:t>This is low</w:t>
-            </w:r>
-            <w:r>
-              <w:rPr>
-                <w:lang w:val="en-GB" w:eastAsia="en-AU"/>
-              </w:rPr>
-              <w:t xml:space="preserve"> </w:t>
-            </w:r>
-            <w:r>
-              <w:rPr>
-                <w:lang w:val="en-GB" w:eastAsia="en-AU"/>
-              </w:rPr>
-              <w:t>because</w:t>
+              <w:t>This is low because</w:t>
             </w:r>
             <w:r>
               <w:rPr>
@@ -2210,19 +2168,7 @@
               <w:rPr>
                 <w:lang w:val="en-GB" w:eastAsia="en-AU"/>
               </w:rPr>
-              <w:t>This is high</w:t>
-            </w:r>
-            <w:r>
-              <w:rPr>
-                <w:lang w:val="en-GB" w:eastAsia="en-AU"/>
-              </w:rPr>
-              <w:t xml:space="preserve"> </w:t>
-            </w:r>
-            <w:r>
-              <w:rPr>
-                <w:lang w:val="en-GB" w:eastAsia="en-AU"/>
-              </w:rPr>
-              <w:t>because</w:t>
+              <w:t>This is high because</w:t>
             </w:r>
             <w:r>
               <w:rPr>
@@ -2365,19 +2311,7 @@
               <w:rPr>
                 <w:lang w:val="en-GB" w:eastAsia="en-AU"/>
               </w:rPr>
-              <w:t>This is low</w:t>
-            </w:r>
-            <w:r>
-              <w:rPr>
-                <w:lang w:val="en-GB" w:eastAsia="en-AU"/>
-              </w:rPr>
-              <w:t xml:space="preserve"> </w:t>
-            </w:r>
-            <w:r>
-              <w:rPr>
-                <w:lang w:val="en-GB" w:eastAsia="en-AU"/>
-              </w:rPr>
-              <w:t>because</w:t>
+              <w:t>This is low because</w:t>
             </w:r>
             <w:r>
               <w:rPr>
@@ -2478,19 +2412,7 @@
               <w:rPr>
                 <w:lang w:val="en-GB" w:eastAsia="en-AU"/>
               </w:rPr>
-              <w:t>This is high</w:t>
-            </w:r>
-            <w:r>
-              <w:rPr>
-                <w:lang w:val="en-GB" w:eastAsia="en-AU"/>
-              </w:rPr>
-              <w:t xml:space="preserve"> </w:t>
-            </w:r>
-            <w:r>
-              <w:rPr>
-                <w:lang w:val="en-GB" w:eastAsia="en-AU"/>
-              </w:rPr>
-              <w:t>because</w:t>
+              <w:t>This is high because</w:t>
             </w:r>
             <w:r>
               <w:rPr>
@@ -2591,19 +2513,7 @@
               <w:rPr>
                 <w:lang w:val="en-GB" w:eastAsia="en-AU"/>
               </w:rPr>
-              <w:t>This is low</w:t>
-            </w:r>
-            <w:r>
-              <w:rPr>
-                <w:lang w:val="en-GB" w:eastAsia="en-AU"/>
-              </w:rPr>
-              <w:t xml:space="preserve"> </w:t>
-            </w:r>
-            <w:r>
-              <w:rPr>
-                <w:lang w:val="en-GB" w:eastAsia="en-AU"/>
-              </w:rPr>
-              <w:t>because</w:t>
+              <w:t>This is low because</w:t>
             </w:r>
             <w:r>
               <w:rPr>
@@ -2710,39 +2620,13 @@
               <w:rPr>
                 <w:lang w:val="en-GB" w:eastAsia="en-AU"/>
               </w:rPr>
-              <w:t>This is in the middle</w:t>
-            </w:r>
-            <w:r>
-              <w:rPr>
-                <w:lang w:val="en-GB" w:eastAsia="en-AU"/>
-              </w:rPr>
-              <w:t xml:space="preserve"> </w:t>
-            </w:r>
-            <w:r>
-              <w:rPr>
-                <w:lang w:val="en-GB" w:eastAsia="en-AU"/>
-              </w:rPr>
-              <w:t>because</w:t>
-            </w:r>
-            <w:r>
-              <w:rPr>
-                <w:lang w:val="en-GB" w:eastAsia="en-AU"/>
-              </w:rPr>
-              <w:t xml:space="preserve"> it is </w:t>
-            </w:r>
-            <w:proofErr w:type="gramStart"/>
-            <w:r>
-              <w:rPr>
-                <w:lang w:val="en-GB" w:eastAsia="en-AU"/>
-              </w:rPr>
-              <w:t>similar to</w:t>
-            </w:r>
-            <w:proofErr w:type="gramEnd"/>
-            <w:r>
-              <w:rPr>
-                <w:lang w:val="en-GB" w:eastAsia="en-AU"/>
-              </w:rPr>
-              <w:t xml:space="preserve"> the excitement but still a different feeling &amp; you would only get some joy throughout the game.</w:t>
+              <w:t>This is in the middle because</w:t>
+            </w:r>
+            <w:r>
+              <w:rPr>
+                <w:lang w:val="en-GB" w:eastAsia="en-AU"/>
+              </w:rPr>
+              <w:t xml:space="preserve"> it is similar to the excitement but still a different feeling &amp; you would only get some joy throughout the game.</w:t>
             </w:r>
           </w:p>
         </w:tc>
@@ -2837,19 +2721,7 @@
               <w:rPr>
                 <w:lang w:val="en-GB" w:eastAsia="en-AU"/>
               </w:rPr>
-              <w:t>This is in the middle</w:t>
-            </w:r>
-            <w:r>
-              <w:rPr>
-                <w:lang w:val="en-GB" w:eastAsia="en-AU"/>
-              </w:rPr>
-              <w:t xml:space="preserve"> </w:t>
-            </w:r>
-            <w:r>
-              <w:rPr>
-                <w:lang w:val="en-GB" w:eastAsia="en-AU"/>
-              </w:rPr>
-              <w:t>because</w:t>
+              <w:t>This is in the middle because</w:t>
             </w:r>
             <w:r>
               <w:rPr>
@@ -2950,19 +2822,7 @@
               <w:rPr>
                 <w:lang w:val="en-GB" w:eastAsia="en-AU"/>
               </w:rPr>
-              <w:t>This is in the middle</w:t>
-            </w:r>
-            <w:r>
-              <w:rPr>
-                <w:lang w:val="en-GB" w:eastAsia="en-AU"/>
-              </w:rPr>
-              <w:t xml:space="preserve"> </w:t>
-            </w:r>
-            <w:r>
-              <w:rPr>
-                <w:lang w:val="en-GB" w:eastAsia="en-AU"/>
-              </w:rPr>
-              <w:t>because</w:t>
+              <w:t>This is in the middle because</w:t>
             </w:r>
             <w:r>
               <w:rPr>
@@ -3069,19 +2929,7 @@
               <w:rPr>
                 <w:lang w:val="en-GB" w:eastAsia="en-AU"/>
               </w:rPr>
-              <w:t>This is low</w:t>
-            </w:r>
-            <w:r>
-              <w:rPr>
-                <w:lang w:val="en-GB" w:eastAsia="en-AU"/>
-              </w:rPr>
-              <w:t xml:space="preserve"> </w:t>
-            </w:r>
-            <w:r>
-              <w:rPr>
-                <w:lang w:val="en-GB" w:eastAsia="en-AU"/>
-              </w:rPr>
-              <w:t>because</w:t>
+              <w:t>This is low because</w:t>
             </w:r>
             <w:r>
               <w:rPr>
@@ -3182,13 +3030,7 @@
               <w:rPr>
                 <w:lang w:val="en-GB" w:eastAsia="en-AU"/>
               </w:rPr>
-              <w:t xml:space="preserve">This is in the middle </w:t>
-            </w:r>
-            <w:r>
-              <w:rPr>
-                <w:lang w:val="en-GB" w:eastAsia="en-AU"/>
-              </w:rPr>
-              <w:t>because</w:t>
+              <w:t>This is in the middle because</w:t>
             </w:r>
             <w:r>
               <w:rPr>
@@ -3277,6 +3119,10 @@
     <w:p>
       <w:pPr>
         <w:pStyle w:val="MyStyle"/>
+        <w:numPr>
+          <w:ilvl w:val="0"/>
+          <w:numId w:val="20"/>
+        </w:numPr>
       </w:pPr>
       <w:r>
         <w:t>Hi</w:t>
@@ -3291,26 +3137,22 @@
     <w:p>
       <w:pPr>
         <w:pStyle w:val="MyStyle"/>
-      </w:pPr>
-      <w:r>
-        <w:t>(</w:t>
-      </w:r>
-      <w:r>
-        <w:t>Give</w:t>
-      </w:r>
-      <w:r>
-        <w:t xml:space="preserve"> a second to 2 seconds </w:t>
-      </w:r>
-      <w:r>
-        <w:t xml:space="preserve">of </w:t>
-      </w:r>
-      <w:r>
-        <w:t>silence)</w:t>
+        <w:numPr>
+          <w:ilvl w:val="0"/>
+          <w:numId w:val="20"/>
+        </w:numPr>
+      </w:pPr>
+      <w:r>
+        <w:t>I am here to propose my game</w:t>
       </w:r>
     </w:p>
     <w:p>
       <w:pPr>
         <w:pStyle w:val="MyStyle"/>
+        <w:numPr>
+          <w:ilvl w:val="0"/>
+          <w:numId w:val="20"/>
+        </w:numPr>
       </w:pPr>
       <w:r>
         <w:t>Have you ever had the feeling of curiosity to explore a big maze? Have you been able to satisfy that curiosity?</w:t>
@@ -3319,6 +3161,10 @@
     <w:p>
       <w:pPr>
         <w:pStyle w:val="MyStyle"/>
+        <w:numPr>
+          <w:ilvl w:val="0"/>
+          <w:numId w:val="20"/>
+        </w:numPr>
       </w:pPr>
       <w:r>
         <w:t>Well,</w:t>
@@ -3328,6 +3174,13 @@
       </w:r>
       <w:r>
         <w:t>.</w:t>
+      </w:r>
+      <w:r>
+        <w:t xml:space="preserve"> </w:t>
+      </w:r>
+      <w:r>
+        <w:br/>
+        <w:t>It is with my maze game that I am working on</w:t>
       </w:r>
     </w:p>
     <w:p>
@@ -3845,6 +3698,119 @@
     </w:lvl>
   </w:abstractNum>
   <w:abstractNum w:abstractNumId="13" w15:restartNumberingAfterBreak="0">
+    <w:nsid w:val="130D0EB7"/>
+    <w:multiLevelType w:val="hybridMultilevel"/>
+    <w:tmpl w:val="4766AA14"/>
+    <w:lvl w:ilvl="0" w:tplc="0C090001">
+      <w:start w:val="1"/>
+      <w:numFmt w:val="bullet"/>
+      <w:lvlText w:val=""/>
+      <w:lvlJc w:val="left"/>
+      <w:pPr>
+        <w:ind w:left="720" w:hanging="360"/>
+      </w:pPr>
+      <w:rPr>
+        <w:rFonts w:ascii="Symbol" w:hAnsi="Symbol" w:hint="default"/>
+      </w:rPr>
+    </w:lvl>
+    <w:lvl w:ilvl="1" w:tplc="0C090003" w:tentative="1">
+      <w:start w:val="1"/>
+      <w:numFmt w:val="bullet"/>
+      <w:lvlText w:val="o"/>
+      <w:lvlJc w:val="left"/>
+      <w:pPr>
+        <w:ind w:left="1440" w:hanging="360"/>
+      </w:pPr>
+      <w:rPr>
+        <w:rFonts w:ascii="Courier New" w:hAnsi="Courier New" w:cs="Courier New" w:hint="default"/>
+      </w:rPr>
+    </w:lvl>
+    <w:lvl w:ilvl="2" w:tplc="0C090005" w:tentative="1">
+      <w:start w:val="1"/>
+      <w:numFmt w:val="bullet"/>
+      <w:lvlText w:val=""/>
+      <w:lvlJc w:val="left"/>
+      <w:pPr>
+        <w:ind w:left="2160" w:hanging="360"/>
+      </w:pPr>
+      <w:rPr>
+        <w:rFonts w:ascii="Wingdings" w:hAnsi="Wingdings" w:hint="default"/>
+      </w:rPr>
+    </w:lvl>
+    <w:lvl w:ilvl="3" w:tplc="0C090001" w:tentative="1">
+      <w:start w:val="1"/>
+      <w:numFmt w:val="bullet"/>
+      <w:lvlText w:val=""/>
+      <w:lvlJc w:val="left"/>
+      <w:pPr>
+        <w:ind w:left="2880" w:hanging="360"/>
+      </w:pPr>
+      <w:rPr>
+        <w:rFonts w:ascii="Symbol" w:hAnsi="Symbol" w:hint="default"/>
+      </w:rPr>
+    </w:lvl>
+    <w:lvl w:ilvl="4" w:tplc="0C090003" w:tentative="1">
+      <w:start w:val="1"/>
+      <w:numFmt w:val="bullet"/>
+      <w:lvlText w:val="o"/>
+      <w:lvlJc w:val="left"/>
+      <w:pPr>
+        <w:ind w:left="3600" w:hanging="360"/>
+      </w:pPr>
+      <w:rPr>
+        <w:rFonts w:ascii="Courier New" w:hAnsi="Courier New" w:cs="Courier New" w:hint="default"/>
+      </w:rPr>
+    </w:lvl>
+    <w:lvl w:ilvl="5" w:tplc="0C090005" w:tentative="1">
+      <w:start w:val="1"/>
+      <w:numFmt w:val="bullet"/>
+      <w:lvlText w:val=""/>
+      <w:lvlJc w:val="left"/>
+      <w:pPr>
+        <w:ind w:left="4320" w:hanging="360"/>
+      </w:pPr>
+      <w:rPr>
+        <w:rFonts w:ascii="Wingdings" w:hAnsi="Wingdings" w:hint="default"/>
+      </w:rPr>
+    </w:lvl>
+    <w:lvl w:ilvl="6" w:tplc="0C090001" w:tentative="1">
+      <w:start w:val="1"/>
+      <w:numFmt w:val="bullet"/>
+      <w:lvlText w:val=""/>
+      <w:lvlJc w:val="left"/>
+      <w:pPr>
+        <w:ind w:left="5040" w:hanging="360"/>
+      </w:pPr>
+      <w:rPr>
+        <w:rFonts w:ascii="Symbol" w:hAnsi="Symbol" w:hint="default"/>
+      </w:rPr>
+    </w:lvl>
+    <w:lvl w:ilvl="7" w:tplc="0C090003" w:tentative="1">
+      <w:start w:val="1"/>
+      <w:numFmt w:val="bullet"/>
+      <w:lvlText w:val="o"/>
+      <w:lvlJc w:val="left"/>
+      <w:pPr>
+        <w:ind w:left="5760" w:hanging="360"/>
+      </w:pPr>
+      <w:rPr>
+        <w:rFonts w:ascii="Courier New" w:hAnsi="Courier New" w:cs="Courier New" w:hint="default"/>
+      </w:rPr>
+    </w:lvl>
+    <w:lvl w:ilvl="8" w:tplc="0C090005" w:tentative="1">
+      <w:start w:val="1"/>
+      <w:numFmt w:val="bullet"/>
+      <w:lvlText w:val=""/>
+      <w:lvlJc w:val="left"/>
+      <w:pPr>
+        <w:ind w:left="6480" w:hanging="360"/>
+      </w:pPr>
+      <w:rPr>
+        <w:rFonts w:ascii="Wingdings" w:hAnsi="Wingdings" w:hint="default"/>
+      </w:rPr>
+    </w:lvl>
+  </w:abstractNum>
+  <w:abstractNum w:abstractNumId="14" w15:restartNumberingAfterBreak="0">
     <w:nsid w:val="207E3904"/>
     <w:multiLevelType w:val="hybridMultilevel"/>
     <w:tmpl w:val="F7262C5A"/>
@@ -3930,7 +3896,7 @@
       </w:pPr>
     </w:lvl>
   </w:abstractNum>
-  <w:abstractNum w:abstractNumId="14" w15:restartNumberingAfterBreak="0">
+  <w:abstractNum w:abstractNumId="15" w15:restartNumberingAfterBreak="0">
     <w:nsid w:val="2E676A0C"/>
     <w:multiLevelType w:val="hybridMultilevel"/>
     <w:tmpl w:val="2716E490"/>
@@ -4016,7 +3982,7 @@
       </w:pPr>
     </w:lvl>
   </w:abstractNum>
-  <w:abstractNum w:abstractNumId="15" w15:restartNumberingAfterBreak="0">
+  <w:abstractNum w:abstractNumId="16" w15:restartNumberingAfterBreak="0">
     <w:nsid w:val="46F73156"/>
     <w:multiLevelType w:val="hybridMultilevel"/>
     <w:tmpl w:val="2AEAD19A"/>
@@ -4102,7 +4068,7 @@
       </w:pPr>
     </w:lvl>
   </w:abstractNum>
-  <w:abstractNum w:abstractNumId="16" w15:restartNumberingAfterBreak="0">
+  <w:abstractNum w:abstractNumId="17" w15:restartNumberingAfterBreak="0">
     <w:nsid w:val="522A4E9C"/>
     <w:multiLevelType w:val="hybridMultilevel"/>
     <w:tmpl w:val="E968D042"/>
@@ -4188,7 +4154,7 @@
       </w:pPr>
     </w:lvl>
   </w:abstractNum>
-  <w:abstractNum w:abstractNumId="17" w15:restartNumberingAfterBreak="0">
+  <w:abstractNum w:abstractNumId="18" w15:restartNumberingAfterBreak="0">
     <w:nsid w:val="5C3A67AF"/>
     <w:multiLevelType w:val="hybridMultilevel"/>
     <w:tmpl w:val="80C8FAA0"/>
@@ -4274,7 +4240,7 @@
       </w:pPr>
     </w:lvl>
   </w:abstractNum>
-  <w:abstractNum w:abstractNumId="18" w15:restartNumberingAfterBreak="0">
+  <w:abstractNum w:abstractNumId="19" w15:restartNumberingAfterBreak="0">
     <w:nsid w:val="6804402B"/>
     <w:multiLevelType w:val="hybridMultilevel"/>
     <w:tmpl w:val="CEFE8CC4"/>
@@ -4361,10 +4327,10 @@
     </w:lvl>
   </w:abstractNum>
   <w:num w:numId="1" w16cid:durableId="642194860">
-    <w:abstractNumId w:val="16"/>
+    <w:abstractNumId w:val="17"/>
   </w:num>
   <w:num w:numId="2" w16cid:durableId="141775523">
-    <w:abstractNumId w:val="13"/>
+    <w:abstractNumId w:val="14"/>
   </w:num>
   <w:num w:numId="3" w16cid:durableId="777067197">
     <w:abstractNumId w:val="11"/>
@@ -4376,16 +4342,16 @@
     <w:abstractNumId w:val="12"/>
   </w:num>
   <w:num w:numId="6" w16cid:durableId="2132285846">
-    <w:abstractNumId w:val="17"/>
+    <w:abstractNumId w:val="18"/>
   </w:num>
   <w:num w:numId="7" w16cid:durableId="324166306">
-    <w:abstractNumId w:val="14"/>
+    <w:abstractNumId w:val="15"/>
   </w:num>
   <w:num w:numId="8" w16cid:durableId="1495025243">
-    <w:abstractNumId w:val="18"/>
+    <w:abstractNumId w:val="19"/>
   </w:num>
   <w:num w:numId="9" w16cid:durableId="2019697198">
-    <w:abstractNumId w:val="15"/>
+    <w:abstractNumId w:val="16"/>
   </w:num>
   <w:num w:numId="10" w16cid:durableId="1776368324">
     <w:abstractNumId w:val="9"/>
@@ -4416,6 +4382,9 @@
   </w:num>
   <w:num w:numId="19" w16cid:durableId="1100685766">
     <w:abstractNumId w:val="0"/>
+  </w:num>
+  <w:num w:numId="20" w16cid:durableId="910652056">
+    <w:abstractNumId w:val="13"/>
   </w:num>
 </w:numbering>
 </file>

</xml_diff>

<commit_message>
added spacing for pitch 3
</commit_message>
<xml_diff>
--- a/Apply advanced critical thinking to work processes/BSBCRT404 AT02 by Richard Pountney.docx
+++ b/Apply advanced critical thinking to work processes/BSBCRT404 AT02 by Richard Pountney.docx
@@ -613,7 +613,15 @@
         <w:spacing w:after="240"/>
       </w:pPr>
       <w:r>
-        <w:t>It would mean that fewer people have jobs which means more people that don’t have much money &amp; more people that want to work. So, businesses have to employ more people or get more work so they can employ more people to take that work.</w:t>
+        <w:t xml:space="preserve">It would mean that fewer people have jobs which means more people that don’t have much money &amp; more people that want to work. So, businesses </w:t>
+      </w:r>
+      <w:proofErr w:type="gramStart"/>
+      <w:r>
+        <w:t>have to</w:t>
+      </w:r>
+      <w:proofErr w:type="gramEnd"/>
+      <w:r>
+        <w:t xml:space="preserve"> employ more people or get more work so they can employ more people to take that work.</w:t>
       </w:r>
     </w:p>
     <w:p>
@@ -2418,7 +2426,21 @@
               <w:rPr>
                 <w:lang w:val="en-GB" w:eastAsia="en-AU"/>
               </w:rPr>
-              <w:t xml:space="preserve"> this feeling would occur from the player being annoyed at there self for some reason or for the reason of something being so obvious. </w:t>
+              <w:t xml:space="preserve"> this feeling would occur from the player being annoyed at </w:t>
+            </w:r>
+            <w:proofErr w:type="spellStart"/>
+            <w:r>
+              <w:rPr>
+                <w:lang w:val="en-GB" w:eastAsia="en-AU"/>
+              </w:rPr>
+              <w:t>there</w:t>
+            </w:r>
+            <w:proofErr w:type="spellEnd"/>
+            <w:r>
+              <w:rPr>
+                <w:lang w:val="en-GB" w:eastAsia="en-AU"/>
+              </w:rPr>
+              <w:t xml:space="preserve"> self for some reason or for the reason of something being so obvious. </w:t>
             </w:r>
           </w:p>
         </w:tc>
@@ -2626,7 +2648,21 @@
               <w:rPr>
                 <w:lang w:val="en-GB" w:eastAsia="en-AU"/>
               </w:rPr>
-              <w:t xml:space="preserve"> it is similar to the excitement but still a different feeling &amp; you would only get some joy throughout the game.</w:t>
+              <w:t xml:space="preserve"> it is </w:t>
+            </w:r>
+            <w:proofErr w:type="gramStart"/>
+            <w:r>
+              <w:rPr>
+                <w:lang w:val="en-GB" w:eastAsia="en-AU"/>
+              </w:rPr>
+              <w:t>similar to</w:t>
+            </w:r>
+            <w:proofErr w:type="gramEnd"/>
+            <w:r>
+              <w:rPr>
+                <w:lang w:val="en-GB" w:eastAsia="en-AU"/>
+              </w:rPr>
+              <w:t xml:space="preserve"> the excitement but still a different feeling &amp; you would only get some joy throughout the game.</w:t>
             </w:r>
           </w:p>
         </w:tc>
@@ -3153,10 +3189,7 @@
         <w:pStyle w:val="MyHeading2"/>
       </w:pPr>
       <w:r>
-        <w:t xml:space="preserve">Written Pitch Version </w:t>
-      </w:r>
-      <w:r>
-        <w:t>2</w:t>
+        <w:t>Written Pitch Version 2</w:t>
       </w:r>
     </w:p>
     <w:p>
@@ -3256,6 +3289,7 @@
     <w:p>
       <w:pPr>
         <w:pStyle w:val="MyStyle"/>
+        <w:spacing w:after="240"/>
       </w:pPr>
       <w:r>
         <w:t>Hi, I’m Richard Pountney.</w:t>
@@ -3264,6 +3298,7 @@
     <w:p>
       <w:pPr>
         <w:pStyle w:val="MyStyle"/>
+        <w:spacing w:after="240"/>
       </w:pPr>
       <w:r>
         <w:t>Have you ever had the feeling of curiosity to explore a big maze? Have you been able to satisfy that curiosity?</w:t>
@@ -3272,6 +3307,7 @@
     <w:p>
       <w:pPr>
         <w:pStyle w:val="MyStyle"/>
+        <w:spacing w:after="240"/>
       </w:pPr>
       <w:r>
         <w:t>Well, my game can satisfy that curiosity.</w:t>
@@ -3280,6 +3316,7 @@
     <w:p>
       <w:pPr>
         <w:pStyle w:val="MyStyle"/>
+        <w:spacing w:after="240"/>
       </w:pPr>
       <w:r>
         <w:t xml:space="preserve">My game is for </w:t>
@@ -3300,6 +3337,7 @@
     <w:p>
       <w:pPr>
         <w:pStyle w:val="MyStyle"/>
+        <w:spacing w:after="240"/>
       </w:pPr>
       <w:r>
         <w:t>At my game’s core</w:t>

</xml_diff>

<commit_message>
Worked on task 2 & finished the 14 activities. Formatted AT01
</commit_message>
<xml_diff>
--- a/Apply advanced critical thinking to work processes/BSBCRT404 AT02 by Richard Pountney.docx
+++ b/Apply advanced critical thinking to work processes/BSBCRT404 AT02 by Richard Pountney.docx
@@ -416,7 +416,13 @@
         <w:t>about</w:t>
       </w:r>
       <w:r>
-        <w:t xml:space="preserve"> the workplace then identify &amp; analyse the potential limitations of the workplace.</w:t>
+        <w:t xml:space="preserve"> the workplace </w:t>
+      </w:r>
+      <w:r>
+        <w:t xml:space="preserve">and </w:t>
+      </w:r>
+      <w:r>
+        <w:t>then identify &amp; analyse the potential limitations of the workplace.</w:t>
       </w:r>
     </w:p>
     <w:p>
@@ -743,6 +749,30 @@
           <w:numId w:val="9"/>
         </w:numPr>
       </w:pPr>
+      <w:r>
+        <w:t xml:space="preserve">It is a process to go through </w:t>
+      </w:r>
+      <w:r>
+        <w:t>to</w:t>
+      </w:r>
+      <w:r>
+        <w:t xml:space="preserve"> ultimately make a decision that has the best ideal outcome by implementing critical thinking.</w:t>
+      </w:r>
+    </w:p>
+    <w:p>
+      <w:pPr>
+        <w:pStyle w:val="MyStyle"/>
+        <w:numPr>
+          <w:ilvl w:val="1"/>
+          <w:numId w:val="9"/>
+        </w:numPr>
+      </w:pPr>
+      <w:r>
+        <w:t xml:space="preserve">You should apply one to your workplace because it helps ensure that the best possible </w:t>
+      </w:r>
+      <w:r>
+        <w:t>decision can be found &amp; made, based on all possible evidence &amp; information.</w:t>
+      </w:r>
     </w:p>
     <w:p>
       <w:pPr>
@@ -946,6 +976,12 @@
       </w:r>
       <w:r>
         <w:t xml:space="preserve"> you</w:t>
+      </w:r>
+      <w:r>
+        <w:t xml:space="preserve"> because they can help you with som</w:t>
+      </w:r>
+      <w:r>
+        <w:t>e misinformation &amp; they would have had more experience.</w:t>
       </w:r>
     </w:p>
     <w:p>
@@ -1282,6 +1318,7 @@
               <w:rPr>
                 <w:lang w:val="en-GB" w:eastAsia="en-AU"/>
               </w:rPr>
+              <w:lastRenderedPageBreak/>
               <w:t>Collection</w:t>
             </w:r>
             <w:r>
@@ -1478,7 +1515,6 @@
               <w:rPr>
                 <w:lang w:val="en-GB" w:eastAsia="en-AU"/>
               </w:rPr>
-              <w:lastRenderedPageBreak/>
               <w:t>Connection</w:t>
             </w:r>
             <w:r>
@@ -2434,19 +2470,17 @@
               </w:rPr>
               <w:t xml:space="preserve"> this feeling would occur from the player being annoyed at </w:t>
             </w:r>
-            <w:proofErr w:type="spellStart"/>
-            <w:r>
-              <w:rPr>
-                <w:lang w:val="en-GB" w:eastAsia="en-AU"/>
-              </w:rPr>
-              <w:t>there</w:t>
-            </w:r>
-            <w:proofErr w:type="spellEnd"/>
-            <w:r>
-              <w:rPr>
-                <w:lang w:val="en-GB" w:eastAsia="en-AU"/>
-              </w:rPr>
-              <w:t xml:space="preserve"> self for some reason or for the reason of something being so obvious. </w:t>
+            <w:r>
+              <w:rPr>
+                <w:lang w:val="en-GB" w:eastAsia="en-AU"/>
+              </w:rPr>
+              <w:t>themself</w:t>
+            </w:r>
+            <w:r>
+              <w:rPr>
+                <w:lang w:val="en-GB" w:eastAsia="en-AU"/>
+              </w:rPr>
+              <w:t xml:space="preserve"> for some reason or for the reason of something being so obvious. </w:t>
             </w:r>
           </w:p>
         </w:tc>
@@ -2993,6 +3027,7 @@
               <w:rPr>
                 <w:lang w:val="en-GB" w:eastAsia="en-AU"/>
               </w:rPr>
+              <w:lastRenderedPageBreak/>
               <w:t>Reward</w:t>
             </w:r>
             <w:r>
@@ -3100,7 +3135,6 @@
         <w:pStyle w:val="MyStyle"/>
       </w:pPr>
       <w:r>
-        <w:lastRenderedPageBreak/>
         <w:t xml:space="preserve">Well, I have an idea for how to satisfy that curiosity. (No matter what </w:t>
       </w:r>
       <w:r>
@@ -3392,6 +3426,7 @@
         <w:spacing w:after="240"/>
       </w:pPr>
       <w:r>
+        <w:lastRenderedPageBreak/>
         <w:t>My game is for curious explorer-type people of most ages.</w:t>
       </w:r>
     </w:p>
@@ -3452,9 +3487,9 @@
     <w:p>
       <w:pPr>
         <w:pStyle w:val="MyStyle"/>
-      </w:pPr>
-      <w:r>
-        <w:lastRenderedPageBreak/>
+        <w:spacing w:after="240"/>
+      </w:pPr>
+      <w:r>
         <w:t xml:space="preserve">The maze </w:t>
       </w:r>
       <w:r>
@@ -3490,11 +3525,6 @@
     </w:p>
     <w:p>
       <w:pPr>
-        <w:pStyle w:val="MyStyle"/>
-      </w:pPr>
-    </w:p>
-    <w:p>
-      <w:pPr>
         <w:pStyle w:val="MyHeading"/>
       </w:pPr>
       <w:r>
@@ -3511,10 +3541,217 @@
     </w:p>
     <w:p>
       <w:pPr>
+        <w:pStyle w:val="MyStyle"/>
+        <w:numPr>
+          <w:ilvl w:val="0"/>
+          <w:numId w:val="22"/>
+        </w:numPr>
+      </w:pPr>
+      <w:r>
+        <w:t>Problem/Identify the Decision</w:t>
+      </w:r>
+    </w:p>
+    <w:p>
+      <w:pPr>
+        <w:pStyle w:val="MyStyle"/>
+        <w:numPr>
+          <w:ilvl w:val="1"/>
+          <w:numId w:val="22"/>
+        </w:numPr>
+      </w:pPr>
+      <w:r>
+        <w:t>How can you avoid losing your customers to this new competitor?</w:t>
+      </w:r>
+    </w:p>
+    <w:p>
+      <w:pPr>
+        <w:pStyle w:val="MyStyle"/>
+        <w:numPr>
+          <w:ilvl w:val="0"/>
+          <w:numId w:val="22"/>
+        </w:numPr>
+      </w:pPr>
+      <w:r>
+        <w:t>Other points of view/Gather Information</w:t>
+      </w:r>
+    </w:p>
+    <w:p>
+      <w:pPr>
+        <w:pStyle w:val="MyStyle"/>
+        <w:numPr>
+          <w:ilvl w:val="1"/>
+          <w:numId w:val="22"/>
+        </w:numPr>
+      </w:pPr>
+    </w:p>
+    <w:p>
+      <w:pPr>
+        <w:pStyle w:val="MyStyle"/>
+        <w:numPr>
+          <w:ilvl w:val="0"/>
+          <w:numId w:val="22"/>
+        </w:numPr>
+      </w:pPr>
+      <w:r>
+        <w:t>Options/Identify Alternatives</w:t>
+      </w:r>
+    </w:p>
+    <w:p>
+      <w:pPr>
+        <w:pStyle w:val="MyStyle"/>
+        <w:numPr>
+          <w:ilvl w:val="1"/>
+          <w:numId w:val="22"/>
+        </w:numPr>
+      </w:pPr>
+    </w:p>
+    <w:p>
+      <w:pPr>
+        <w:pStyle w:val="MyStyle"/>
+        <w:numPr>
+          <w:ilvl w:val="0"/>
+          <w:numId w:val="22"/>
+        </w:numPr>
+      </w:pPr>
+      <w:r>
+        <w:t>Evaluate the options/Weigh Evidence</w:t>
+      </w:r>
+    </w:p>
+    <w:p>
+      <w:pPr>
+        <w:pStyle w:val="MyStyle"/>
+        <w:numPr>
+          <w:ilvl w:val="1"/>
+          <w:numId w:val="22"/>
+        </w:numPr>
+      </w:pPr>
+      <w:r>
+        <w:t>Pros</w:t>
+      </w:r>
+    </w:p>
+    <w:p>
+      <w:pPr>
+        <w:pStyle w:val="MyStyle"/>
+        <w:numPr>
+          <w:ilvl w:val="2"/>
+          <w:numId w:val="22"/>
+        </w:numPr>
+      </w:pPr>
+    </w:p>
+    <w:p>
+      <w:pPr>
+        <w:pStyle w:val="MyStyle"/>
+        <w:numPr>
+          <w:ilvl w:val="1"/>
+          <w:numId w:val="22"/>
+        </w:numPr>
+      </w:pPr>
+      <w:r>
+        <w:t>Cons</w:t>
+      </w:r>
+    </w:p>
+    <w:p>
+      <w:pPr>
+        <w:pStyle w:val="MyStyle"/>
+        <w:numPr>
+          <w:ilvl w:val="2"/>
+          <w:numId w:val="22"/>
+        </w:numPr>
+      </w:pPr>
+    </w:p>
+    <w:p>
+      <w:pPr>
+        <w:pStyle w:val="MyStyle"/>
+        <w:numPr>
+          <w:ilvl w:val="0"/>
+          <w:numId w:val="22"/>
+        </w:numPr>
+      </w:pPr>
+      <w:r>
+        <w:t>Solution/Choose Among Alternatives/Options</w:t>
+      </w:r>
+    </w:p>
+    <w:p>
+      <w:pPr>
+        <w:pStyle w:val="MyStyle"/>
+        <w:numPr>
+          <w:ilvl w:val="1"/>
+          <w:numId w:val="22"/>
+        </w:numPr>
+      </w:pPr>
+    </w:p>
+    <w:p>
+      <w:pPr>
+        <w:pStyle w:val="MyStyle"/>
+        <w:numPr>
+          <w:ilvl w:val="0"/>
+          <w:numId w:val="22"/>
+        </w:numPr>
+      </w:pPr>
+      <w:r>
+        <w:t>Documentation &amp; steps to implementation/Take Action</w:t>
+      </w:r>
+    </w:p>
+    <w:p>
+      <w:pPr>
+        <w:pStyle w:val="MyStyle"/>
+        <w:numPr>
+          <w:ilvl w:val="1"/>
+          <w:numId w:val="22"/>
+        </w:numPr>
+      </w:pPr>
+    </w:p>
+    <w:p>
+      <w:pPr>
+        <w:pStyle w:val="MyStyle"/>
+        <w:numPr>
+          <w:ilvl w:val="0"/>
+          <w:numId w:val="22"/>
+        </w:numPr>
+      </w:pPr>
+      <w:r>
+        <w:t>Evaluation &amp; monitoring/Review Decision</w:t>
+      </w:r>
+    </w:p>
+    <w:p>
+      <w:pPr>
+        <w:pStyle w:val="MyStyle"/>
+        <w:numPr>
+          <w:ilvl w:val="1"/>
+          <w:numId w:val="22"/>
+        </w:numPr>
+      </w:pPr>
+    </w:p>
+    <w:p>
+      <w:pPr>
         <w:pStyle w:val="MyHeading2"/>
       </w:pPr>
       <w:r>
         <w:t>Final Written</w:t>
+      </w:r>
+    </w:p>
+    <w:p>
+      <w:pPr>
+        <w:pStyle w:val="MyStyle"/>
+        <w:numPr>
+          <w:ilvl w:val="0"/>
+          <w:numId w:val="23"/>
+        </w:numPr>
+      </w:pPr>
+      <w:r>
+        <w:t>A Logical Decision</w:t>
+      </w:r>
+    </w:p>
+    <w:p>
+      <w:pPr>
+        <w:pStyle w:val="MyStyle"/>
+        <w:numPr>
+          <w:ilvl w:val="0"/>
+          <w:numId w:val="23"/>
+        </w:numPr>
+      </w:pPr>
+      <w:r>
+        <w:t>A Defensible Conclusion</w:t>
       </w:r>
     </w:p>
     <w:sectPr>
@@ -3715,6 +3952,119 @@
     </w:lvl>
   </w:abstractNum>
   <w:abstractNum w:abstractNumId="10" w15:restartNumberingAfterBreak="0">
+    <w:nsid w:val="0109660E"/>
+    <w:multiLevelType w:val="hybridMultilevel"/>
+    <w:tmpl w:val="06C4FA78"/>
+    <w:lvl w:ilvl="0" w:tplc="0C090001">
+      <w:start w:val="1"/>
+      <w:numFmt w:val="bullet"/>
+      <w:lvlText w:val=""/>
+      <w:lvlJc w:val="left"/>
+      <w:pPr>
+        <w:ind w:left="720" w:hanging="360"/>
+      </w:pPr>
+      <w:rPr>
+        <w:rFonts w:ascii="Symbol" w:hAnsi="Symbol" w:hint="default"/>
+      </w:rPr>
+    </w:lvl>
+    <w:lvl w:ilvl="1" w:tplc="0C090003" w:tentative="1">
+      <w:start w:val="1"/>
+      <w:numFmt w:val="bullet"/>
+      <w:lvlText w:val="o"/>
+      <w:lvlJc w:val="left"/>
+      <w:pPr>
+        <w:ind w:left="1440" w:hanging="360"/>
+      </w:pPr>
+      <w:rPr>
+        <w:rFonts w:ascii="Courier New" w:hAnsi="Courier New" w:cs="Courier New" w:hint="default"/>
+      </w:rPr>
+    </w:lvl>
+    <w:lvl w:ilvl="2" w:tplc="0C090005" w:tentative="1">
+      <w:start w:val="1"/>
+      <w:numFmt w:val="bullet"/>
+      <w:lvlText w:val=""/>
+      <w:lvlJc w:val="left"/>
+      <w:pPr>
+        <w:ind w:left="2160" w:hanging="360"/>
+      </w:pPr>
+      <w:rPr>
+        <w:rFonts w:ascii="Wingdings" w:hAnsi="Wingdings" w:hint="default"/>
+      </w:rPr>
+    </w:lvl>
+    <w:lvl w:ilvl="3" w:tplc="0C090001" w:tentative="1">
+      <w:start w:val="1"/>
+      <w:numFmt w:val="bullet"/>
+      <w:lvlText w:val=""/>
+      <w:lvlJc w:val="left"/>
+      <w:pPr>
+        <w:ind w:left="2880" w:hanging="360"/>
+      </w:pPr>
+      <w:rPr>
+        <w:rFonts w:ascii="Symbol" w:hAnsi="Symbol" w:hint="default"/>
+      </w:rPr>
+    </w:lvl>
+    <w:lvl w:ilvl="4" w:tplc="0C090003" w:tentative="1">
+      <w:start w:val="1"/>
+      <w:numFmt w:val="bullet"/>
+      <w:lvlText w:val="o"/>
+      <w:lvlJc w:val="left"/>
+      <w:pPr>
+        <w:ind w:left="3600" w:hanging="360"/>
+      </w:pPr>
+      <w:rPr>
+        <w:rFonts w:ascii="Courier New" w:hAnsi="Courier New" w:cs="Courier New" w:hint="default"/>
+      </w:rPr>
+    </w:lvl>
+    <w:lvl w:ilvl="5" w:tplc="0C090005" w:tentative="1">
+      <w:start w:val="1"/>
+      <w:numFmt w:val="bullet"/>
+      <w:lvlText w:val=""/>
+      <w:lvlJc w:val="left"/>
+      <w:pPr>
+        <w:ind w:left="4320" w:hanging="360"/>
+      </w:pPr>
+      <w:rPr>
+        <w:rFonts w:ascii="Wingdings" w:hAnsi="Wingdings" w:hint="default"/>
+      </w:rPr>
+    </w:lvl>
+    <w:lvl w:ilvl="6" w:tplc="0C090001" w:tentative="1">
+      <w:start w:val="1"/>
+      <w:numFmt w:val="bullet"/>
+      <w:lvlText w:val=""/>
+      <w:lvlJc w:val="left"/>
+      <w:pPr>
+        <w:ind w:left="5040" w:hanging="360"/>
+      </w:pPr>
+      <w:rPr>
+        <w:rFonts w:ascii="Symbol" w:hAnsi="Symbol" w:hint="default"/>
+      </w:rPr>
+    </w:lvl>
+    <w:lvl w:ilvl="7" w:tplc="0C090003" w:tentative="1">
+      <w:start w:val="1"/>
+      <w:numFmt w:val="bullet"/>
+      <w:lvlText w:val="o"/>
+      <w:lvlJc w:val="left"/>
+      <w:pPr>
+        <w:ind w:left="5760" w:hanging="360"/>
+      </w:pPr>
+      <w:rPr>
+        <w:rFonts w:ascii="Courier New" w:hAnsi="Courier New" w:cs="Courier New" w:hint="default"/>
+      </w:rPr>
+    </w:lvl>
+    <w:lvl w:ilvl="8" w:tplc="0C090005" w:tentative="1">
+      <w:start w:val="1"/>
+      <w:numFmt w:val="bullet"/>
+      <w:lvlText w:val=""/>
+      <w:lvlJc w:val="left"/>
+      <w:pPr>
+        <w:ind w:left="6480" w:hanging="360"/>
+      </w:pPr>
+      <w:rPr>
+        <w:rFonts w:ascii="Wingdings" w:hAnsi="Wingdings" w:hint="default"/>
+      </w:rPr>
+    </w:lvl>
+  </w:abstractNum>
+  <w:abstractNum w:abstractNumId="11" w15:restartNumberingAfterBreak="0">
     <w:nsid w:val="04130429"/>
     <w:multiLevelType w:val="hybridMultilevel"/>
     <w:tmpl w:val="0AE0A6B2"/>
@@ -3800,7 +4150,7 @@
       </w:pPr>
     </w:lvl>
   </w:abstractNum>
-  <w:abstractNum w:abstractNumId="11" w15:restartNumberingAfterBreak="0">
+  <w:abstractNum w:abstractNumId="12" w15:restartNumberingAfterBreak="0">
     <w:nsid w:val="0A83001D"/>
     <w:multiLevelType w:val="hybridMultilevel"/>
     <w:tmpl w:val="DF5205CE"/>
@@ -3889,7 +4239,7 @@
       </w:pPr>
     </w:lvl>
   </w:abstractNum>
-  <w:abstractNum w:abstractNumId="12" w15:restartNumberingAfterBreak="0">
+  <w:abstractNum w:abstractNumId="13" w15:restartNumberingAfterBreak="0">
     <w:nsid w:val="12712676"/>
     <w:multiLevelType w:val="hybridMultilevel"/>
     <w:tmpl w:val="720E01B4"/>
@@ -4002,7 +4352,7 @@
       </w:rPr>
     </w:lvl>
   </w:abstractNum>
-  <w:abstractNum w:abstractNumId="13" w15:restartNumberingAfterBreak="0">
+  <w:abstractNum w:abstractNumId="14" w15:restartNumberingAfterBreak="0">
     <w:nsid w:val="130D0EB7"/>
     <w:multiLevelType w:val="hybridMultilevel"/>
     <w:tmpl w:val="817A9058"/>
@@ -4115,7 +4465,7 @@
       </w:rPr>
     </w:lvl>
   </w:abstractNum>
-  <w:abstractNum w:abstractNumId="14" w15:restartNumberingAfterBreak="0">
+  <w:abstractNum w:abstractNumId="15" w15:restartNumberingAfterBreak="0">
     <w:nsid w:val="207E3904"/>
     <w:multiLevelType w:val="hybridMultilevel"/>
     <w:tmpl w:val="F7262C5A"/>
@@ -4201,7 +4551,7 @@
       </w:pPr>
     </w:lvl>
   </w:abstractNum>
-  <w:abstractNum w:abstractNumId="15" w15:restartNumberingAfterBreak="0">
+  <w:abstractNum w:abstractNumId="16" w15:restartNumberingAfterBreak="0">
     <w:nsid w:val="2E676A0C"/>
     <w:multiLevelType w:val="hybridMultilevel"/>
     <w:tmpl w:val="2716E490"/>
@@ -4287,7 +4637,120 @@
       </w:pPr>
     </w:lvl>
   </w:abstractNum>
-  <w:abstractNum w:abstractNumId="16" w15:restartNumberingAfterBreak="0">
+  <w:abstractNum w:abstractNumId="17" w15:restartNumberingAfterBreak="0">
+    <w:nsid w:val="349D2060"/>
+    <w:multiLevelType w:val="hybridMultilevel"/>
+    <w:tmpl w:val="90AC9030"/>
+    <w:lvl w:ilvl="0" w:tplc="0C090001">
+      <w:start w:val="1"/>
+      <w:numFmt w:val="bullet"/>
+      <w:lvlText w:val=""/>
+      <w:lvlJc w:val="left"/>
+      <w:pPr>
+        <w:ind w:left="720" w:hanging="360"/>
+      </w:pPr>
+      <w:rPr>
+        <w:rFonts w:ascii="Symbol" w:hAnsi="Symbol" w:hint="default"/>
+      </w:rPr>
+    </w:lvl>
+    <w:lvl w:ilvl="1" w:tplc="0C090003" w:tentative="1">
+      <w:start w:val="1"/>
+      <w:numFmt w:val="bullet"/>
+      <w:lvlText w:val="o"/>
+      <w:lvlJc w:val="left"/>
+      <w:pPr>
+        <w:ind w:left="1440" w:hanging="360"/>
+      </w:pPr>
+      <w:rPr>
+        <w:rFonts w:ascii="Courier New" w:hAnsi="Courier New" w:cs="Courier New" w:hint="default"/>
+      </w:rPr>
+    </w:lvl>
+    <w:lvl w:ilvl="2" w:tplc="0C090005" w:tentative="1">
+      <w:start w:val="1"/>
+      <w:numFmt w:val="bullet"/>
+      <w:lvlText w:val=""/>
+      <w:lvlJc w:val="left"/>
+      <w:pPr>
+        <w:ind w:left="2160" w:hanging="360"/>
+      </w:pPr>
+      <w:rPr>
+        <w:rFonts w:ascii="Wingdings" w:hAnsi="Wingdings" w:hint="default"/>
+      </w:rPr>
+    </w:lvl>
+    <w:lvl w:ilvl="3" w:tplc="0C090001" w:tentative="1">
+      <w:start w:val="1"/>
+      <w:numFmt w:val="bullet"/>
+      <w:lvlText w:val=""/>
+      <w:lvlJc w:val="left"/>
+      <w:pPr>
+        <w:ind w:left="2880" w:hanging="360"/>
+      </w:pPr>
+      <w:rPr>
+        <w:rFonts w:ascii="Symbol" w:hAnsi="Symbol" w:hint="default"/>
+      </w:rPr>
+    </w:lvl>
+    <w:lvl w:ilvl="4" w:tplc="0C090003" w:tentative="1">
+      <w:start w:val="1"/>
+      <w:numFmt w:val="bullet"/>
+      <w:lvlText w:val="o"/>
+      <w:lvlJc w:val="left"/>
+      <w:pPr>
+        <w:ind w:left="3600" w:hanging="360"/>
+      </w:pPr>
+      <w:rPr>
+        <w:rFonts w:ascii="Courier New" w:hAnsi="Courier New" w:cs="Courier New" w:hint="default"/>
+      </w:rPr>
+    </w:lvl>
+    <w:lvl w:ilvl="5" w:tplc="0C090005" w:tentative="1">
+      <w:start w:val="1"/>
+      <w:numFmt w:val="bullet"/>
+      <w:lvlText w:val=""/>
+      <w:lvlJc w:val="left"/>
+      <w:pPr>
+        <w:ind w:left="4320" w:hanging="360"/>
+      </w:pPr>
+      <w:rPr>
+        <w:rFonts w:ascii="Wingdings" w:hAnsi="Wingdings" w:hint="default"/>
+      </w:rPr>
+    </w:lvl>
+    <w:lvl w:ilvl="6" w:tplc="0C090001" w:tentative="1">
+      <w:start w:val="1"/>
+      <w:numFmt w:val="bullet"/>
+      <w:lvlText w:val=""/>
+      <w:lvlJc w:val="left"/>
+      <w:pPr>
+        <w:ind w:left="5040" w:hanging="360"/>
+      </w:pPr>
+      <w:rPr>
+        <w:rFonts w:ascii="Symbol" w:hAnsi="Symbol" w:hint="default"/>
+      </w:rPr>
+    </w:lvl>
+    <w:lvl w:ilvl="7" w:tplc="0C090003" w:tentative="1">
+      <w:start w:val="1"/>
+      <w:numFmt w:val="bullet"/>
+      <w:lvlText w:val="o"/>
+      <w:lvlJc w:val="left"/>
+      <w:pPr>
+        <w:ind w:left="5760" w:hanging="360"/>
+      </w:pPr>
+      <w:rPr>
+        <w:rFonts w:ascii="Courier New" w:hAnsi="Courier New" w:cs="Courier New" w:hint="default"/>
+      </w:rPr>
+    </w:lvl>
+    <w:lvl w:ilvl="8" w:tplc="0C090005" w:tentative="1">
+      <w:start w:val="1"/>
+      <w:numFmt w:val="bullet"/>
+      <w:lvlText w:val=""/>
+      <w:lvlJc w:val="left"/>
+      <w:pPr>
+        <w:ind w:left="6480" w:hanging="360"/>
+      </w:pPr>
+      <w:rPr>
+        <w:rFonts w:ascii="Wingdings" w:hAnsi="Wingdings" w:hint="default"/>
+      </w:rPr>
+    </w:lvl>
+  </w:abstractNum>
+  <w:abstractNum w:abstractNumId="18" w15:restartNumberingAfterBreak="0">
     <w:nsid w:val="46F73156"/>
     <w:multiLevelType w:val="hybridMultilevel"/>
     <w:tmpl w:val="2AEAD19A"/>
@@ -4373,7 +4836,7 @@
       </w:pPr>
     </w:lvl>
   </w:abstractNum>
-  <w:abstractNum w:abstractNumId="17" w15:restartNumberingAfterBreak="0">
+  <w:abstractNum w:abstractNumId="19" w15:restartNumberingAfterBreak="0">
     <w:nsid w:val="522A4E9C"/>
     <w:multiLevelType w:val="hybridMultilevel"/>
     <w:tmpl w:val="E968D042"/>
@@ -4459,7 +4922,120 @@
       </w:pPr>
     </w:lvl>
   </w:abstractNum>
-  <w:abstractNum w:abstractNumId="18" w15:restartNumberingAfterBreak="0">
+  <w:abstractNum w:abstractNumId="20" w15:restartNumberingAfterBreak="0">
+    <w:nsid w:val="54047135"/>
+    <w:multiLevelType w:val="hybridMultilevel"/>
+    <w:tmpl w:val="4B567A04"/>
+    <w:lvl w:ilvl="0" w:tplc="0C09000F">
+      <w:start w:val="1"/>
+      <w:numFmt w:val="decimal"/>
+      <w:lvlText w:val="%1."/>
+      <w:lvlJc w:val="left"/>
+      <w:pPr>
+        <w:ind w:left="720" w:hanging="360"/>
+      </w:pPr>
+      <w:rPr>
+        <w:rFonts w:hint="default"/>
+      </w:rPr>
+    </w:lvl>
+    <w:lvl w:ilvl="1" w:tplc="FFFFFFFF">
+      <w:start w:val="1"/>
+      <w:numFmt w:val="bullet"/>
+      <w:lvlText w:val="o"/>
+      <w:lvlJc w:val="left"/>
+      <w:pPr>
+        <w:ind w:left="1440" w:hanging="360"/>
+      </w:pPr>
+      <w:rPr>
+        <w:rFonts w:ascii="Courier New" w:hAnsi="Courier New" w:cs="Courier New" w:hint="default"/>
+      </w:rPr>
+    </w:lvl>
+    <w:lvl w:ilvl="2" w:tplc="FFFFFFFF">
+      <w:start w:val="1"/>
+      <w:numFmt w:val="bullet"/>
+      <w:lvlText w:val=""/>
+      <w:lvlJc w:val="left"/>
+      <w:pPr>
+        <w:ind w:left="2160" w:hanging="360"/>
+      </w:pPr>
+      <w:rPr>
+        <w:rFonts w:ascii="Wingdings" w:hAnsi="Wingdings" w:hint="default"/>
+      </w:rPr>
+    </w:lvl>
+    <w:lvl w:ilvl="3" w:tplc="FFFFFFFF" w:tentative="1">
+      <w:start w:val="1"/>
+      <w:numFmt w:val="bullet"/>
+      <w:lvlText w:val=""/>
+      <w:lvlJc w:val="left"/>
+      <w:pPr>
+        <w:ind w:left="2880" w:hanging="360"/>
+      </w:pPr>
+      <w:rPr>
+        <w:rFonts w:ascii="Symbol" w:hAnsi="Symbol" w:hint="default"/>
+      </w:rPr>
+    </w:lvl>
+    <w:lvl w:ilvl="4" w:tplc="FFFFFFFF" w:tentative="1">
+      <w:start w:val="1"/>
+      <w:numFmt w:val="bullet"/>
+      <w:lvlText w:val="o"/>
+      <w:lvlJc w:val="left"/>
+      <w:pPr>
+        <w:ind w:left="3600" w:hanging="360"/>
+      </w:pPr>
+      <w:rPr>
+        <w:rFonts w:ascii="Courier New" w:hAnsi="Courier New" w:cs="Courier New" w:hint="default"/>
+      </w:rPr>
+    </w:lvl>
+    <w:lvl w:ilvl="5" w:tplc="FFFFFFFF" w:tentative="1">
+      <w:start w:val="1"/>
+      <w:numFmt w:val="bullet"/>
+      <w:lvlText w:val=""/>
+      <w:lvlJc w:val="left"/>
+      <w:pPr>
+        <w:ind w:left="4320" w:hanging="360"/>
+      </w:pPr>
+      <w:rPr>
+        <w:rFonts w:ascii="Wingdings" w:hAnsi="Wingdings" w:hint="default"/>
+      </w:rPr>
+    </w:lvl>
+    <w:lvl w:ilvl="6" w:tplc="FFFFFFFF" w:tentative="1">
+      <w:start w:val="1"/>
+      <w:numFmt w:val="bullet"/>
+      <w:lvlText w:val=""/>
+      <w:lvlJc w:val="left"/>
+      <w:pPr>
+        <w:ind w:left="5040" w:hanging="360"/>
+      </w:pPr>
+      <w:rPr>
+        <w:rFonts w:ascii="Symbol" w:hAnsi="Symbol" w:hint="default"/>
+      </w:rPr>
+    </w:lvl>
+    <w:lvl w:ilvl="7" w:tplc="FFFFFFFF" w:tentative="1">
+      <w:start w:val="1"/>
+      <w:numFmt w:val="bullet"/>
+      <w:lvlText w:val="o"/>
+      <w:lvlJc w:val="left"/>
+      <w:pPr>
+        <w:ind w:left="5760" w:hanging="360"/>
+      </w:pPr>
+      <w:rPr>
+        <w:rFonts w:ascii="Courier New" w:hAnsi="Courier New" w:cs="Courier New" w:hint="default"/>
+      </w:rPr>
+    </w:lvl>
+    <w:lvl w:ilvl="8" w:tplc="FFFFFFFF" w:tentative="1">
+      <w:start w:val="1"/>
+      <w:numFmt w:val="bullet"/>
+      <w:lvlText w:val=""/>
+      <w:lvlJc w:val="left"/>
+      <w:pPr>
+        <w:ind w:left="6480" w:hanging="360"/>
+      </w:pPr>
+      <w:rPr>
+        <w:rFonts w:ascii="Wingdings" w:hAnsi="Wingdings" w:hint="default"/>
+      </w:rPr>
+    </w:lvl>
+  </w:abstractNum>
+  <w:abstractNum w:abstractNumId="21" w15:restartNumberingAfterBreak="0">
     <w:nsid w:val="5C3A67AF"/>
     <w:multiLevelType w:val="hybridMultilevel"/>
     <w:tmpl w:val="80C8FAA0"/>
@@ -4545,7 +5121,7 @@
       </w:pPr>
     </w:lvl>
   </w:abstractNum>
-  <w:abstractNum w:abstractNumId="19" w15:restartNumberingAfterBreak="0">
+  <w:abstractNum w:abstractNumId="22" w15:restartNumberingAfterBreak="0">
     <w:nsid w:val="6804402B"/>
     <w:multiLevelType w:val="hybridMultilevel"/>
     <w:tmpl w:val="CEFE8CC4"/>
@@ -4632,31 +5208,31 @@
     </w:lvl>
   </w:abstractNum>
   <w:num w:numId="1" w16cid:durableId="642194860">
-    <w:abstractNumId w:val="17"/>
+    <w:abstractNumId w:val="19"/>
   </w:num>
   <w:num w:numId="2" w16cid:durableId="141775523">
-    <w:abstractNumId w:val="14"/>
+    <w:abstractNumId w:val="15"/>
   </w:num>
   <w:num w:numId="3" w16cid:durableId="777067197">
+    <w:abstractNumId w:val="12"/>
+  </w:num>
+  <w:num w:numId="4" w16cid:durableId="1079205919">
     <w:abstractNumId w:val="11"/>
   </w:num>
-  <w:num w:numId="4" w16cid:durableId="1079205919">
-    <w:abstractNumId w:val="10"/>
-  </w:num>
   <w:num w:numId="5" w16cid:durableId="957298412">
-    <w:abstractNumId w:val="12"/>
+    <w:abstractNumId w:val="13"/>
   </w:num>
   <w:num w:numId="6" w16cid:durableId="2132285846">
-    <w:abstractNumId w:val="18"/>
+    <w:abstractNumId w:val="21"/>
   </w:num>
   <w:num w:numId="7" w16cid:durableId="324166306">
-    <w:abstractNumId w:val="15"/>
+    <w:abstractNumId w:val="16"/>
   </w:num>
   <w:num w:numId="8" w16cid:durableId="1495025243">
-    <w:abstractNumId w:val="19"/>
+    <w:abstractNumId w:val="22"/>
   </w:num>
   <w:num w:numId="9" w16cid:durableId="2019697198">
-    <w:abstractNumId w:val="16"/>
+    <w:abstractNumId w:val="18"/>
   </w:num>
   <w:num w:numId="10" w16cid:durableId="1776368324">
     <w:abstractNumId w:val="9"/>
@@ -4689,7 +5265,16 @@
     <w:abstractNumId w:val="0"/>
   </w:num>
   <w:num w:numId="20" w16cid:durableId="910652056">
-    <w:abstractNumId w:val="13"/>
+    <w:abstractNumId w:val="14"/>
+  </w:num>
+  <w:num w:numId="21" w16cid:durableId="329910823">
+    <w:abstractNumId w:val="17"/>
+  </w:num>
+  <w:num w:numId="22" w16cid:durableId="1138841055">
+    <w:abstractNumId w:val="20"/>
+  </w:num>
+  <w:num w:numId="23" w16cid:durableId="2034064753">
+    <w:abstractNumId w:val="10"/>
   </w:num>
 </w:numbering>
 </file>

</xml_diff>

<commit_message>
Started work on AT1 Production Diary template Finished GDD & submitted subbmitted AT1 Code AT 3 Code done & Submitted All Work Collaboratively Submitted
</commit_message>
<xml_diff>
--- a/Apply advanced critical thinking to work processes/BSBCRT404 AT02 by Richard Pountney.docx
+++ b/Apply advanced critical thinking to work processes/BSBCRT404 AT02 by Richard Pountney.docx
@@ -2072,15 +2072,10 @@
             </w:pPr>
             <w:r>
               <w:rPr>
-                <w:lang w:val="en-GB" w:eastAsia="en-AU"/>
-              </w:rPr>
-              <w:t>3</w:t>
-            </w:r>
-            <w:r>
-              <w:rPr>
-                <w:lang w:val="en-AU" w:eastAsia="en-AU"/>
-              </w:rPr>
-              <w:t> </w:t>
+                <w:rFonts w:ascii="Segoe UI" w:hAnsi="Segoe UI" w:cs="Segoe UI"/>
+                <w:lang w:val="en-AU" w:eastAsia="en-AU"/>
+              </w:rPr>
+              <w:t>5</w:t>
             </w:r>
           </w:p>
         </w:tc>
@@ -2105,7 +2100,19 @@
               <w:rPr>
                 <w:lang w:val="en-GB" w:eastAsia="en-AU"/>
               </w:rPr>
-              <w:t>This is low because</w:t>
+              <w:t xml:space="preserve">This is </w:t>
+            </w:r>
+            <w:r>
+              <w:rPr>
+                <w:lang w:val="en-GB" w:eastAsia="en-AU"/>
+              </w:rPr>
+              <w:t>in the middle</w:t>
+            </w:r>
+            <w:r>
+              <w:rPr>
+                <w:lang w:val="en-GB" w:eastAsia="en-AU"/>
+              </w:rPr>
+              <w:t xml:space="preserve"> because</w:t>
             </w:r>
             <w:r>
               <w:rPr>

</xml_diff>

<commit_message>
Submitted AT2 of critical thinking Almost done AT1 game dev
</commit_message>
<xml_diff>
--- a/Apply advanced critical thinking to work processes/BSBCRT404 AT02 by Richard Pountney.docx
+++ b/Apply advanced critical thinking to work processes/BSBCRT404 AT02 by Richard Pountney.docx
@@ -631,15 +631,7 @@
         <w:spacing w:after="240"/>
       </w:pPr>
       <w:r>
-        <w:t xml:space="preserve">It would mean that fewer people have jobs which means more people that don’t have much money &amp; more people that want to work. So, businesses </w:t>
-      </w:r>
-      <w:proofErr w:type="gramStart"/>
-      <w:r>
-        <w:t>have to</w:t>
-      </w:r>
-      <w:proofErr w:type="gramEnd"/>
-      <w:r>
-        <w:t xml:space="preserve"> employ more people or get more work so they can employ more people to take that work.</w:t>
+        <w:t>It would mean that fewer people have jobs which means more people that don’t have much money &amp; more people that want to work. So, businesses have to employ more people or get more work so they can employ more people to take that work.</w:t>
       </w:r>
     </w:p>
     <w:p>
@@ -2703,21 +2695,7 @@
               <w:rPr>
                 <w:lang w:val="en-GB" w:eastAsia="en-AU"/>
               </w:rPr>
-              <w:t xml:space="preserve"> it is </w:t>
-            </w:r>
-            <w:proofErr w:type="gramStart"/>
-            <w:r>
-              <w:rPr>
-                <w:lang w:val="en-GB" w:eastAsia="en-AU"/>
-              </w:rPr>
-              <w:t>similar to</w:t>
-            </w:r>
-            <w:proofErr w:type="gramEnd"/>
-            <w:r>
-              <w:rPr>
-                <w:lang w:val="en-GB" w:eastAsia="en-AU"/>
-              </w:rPr>
-              <w:t xml:space="preserve"> the excitement but still a different feeling &amp; you would only get some joy throughout the game.</w:t>
+              <w:t xml:space="preserve"> it is similar to the excitement but still a different feeling &amp; you would only get some joy throughout the game.</w:t>
             </w:r>
           </w:p>
         </w:tc>
@@ -3698,6 +3676,48 @@
       <w:pPr>
         <w:pStyle w:val="MyStyle"/>
         <w:numPr>
+          <w:ilvl w:val="2"/>
+          <w:numId w:val="22"/>
+        </w:numPr>
+      </w:pPr>
+      <w:r>
+        <w:t>Get some new ideas.</w:t>
+      </w:r>
+    </w:p>
+    <w:p>
+      <w:pPr>
+        <w:pStyle w:val="MyStyle"/>
+        <w:numPr>
+          <w:ilvl w:val="2"/>
+          <w:numId w:val="22"/>
+        </w:numPr>
+      </w:pPr>
+      <w:r>
+        <w:t>Help each other by giving some ideas.</w:t>
+      </w:r>
+    </w:p>
+    <w:p>
+      <w:pPr>
+        <w:pStyle w:val="MyStyle"/>
+        <w:numPr>
+          <w:ilvl w:val="2"/>
+          <w:numId w:val="22"/>
+        </w:numPr>
+      </w:pPr>
+      <w:r>
+        <w:t xml:space="preserve">Knowledge of the other </w:t>
+      </w:r>
+      <w:r>
+        <w:t>group’s</w:t>
+      </w:r>
+      <w:r>
+        <w:t xml:space="preserve"> ideas so you can avoid stepping on them.</w:t>
+      </w:r>
+    </w:p>
+    <w:p>
+      <w:pPr>
+        <w:pStyle w:val="MyStyle"/>
+        <w:numPr>
           <w:ilvl w:val="1"/>
           <w:numId w:val="22"/>
         </w:numPr>
@@ -3722,6 +3742,30 @@
       <w:pPr>
         <w:pStyle w:val="MyStyle"/>
         <w:numPr>
+          <w:ilvl w:val="2"/>
+          <w:numId w:val="22"/>
+        </w:numPr>
+      </w:pPr>
+      <w:r>
+        <w:t>Waste of time.</w:t>
+      </w:r>
+    </w:p>
+    <w:p>
+      <w:pPr>
+        <w:pStyle w:val="MyStyle"/>
+        <w:numPr>
+          <w:ilvl w:val="2"/>
+          <w:numId w:val="22"/>
+        </w:numPr>
+      </w:pPr>
+      <w:r>
+        <w:t>Less quality.</w:t>
+      </w:r>
+    </w:p>
+    <w:p>
+      <w:pPr>
+        <w:pStyle w:val="MyStyle"/>
+        <w:numPr>
           <w:ilvl w:val="0"/>
           <w:numId w:val="22"/>
         </w:numPr>
@@ -3738,6 +3782,9 @@
           <w:numId w:val="22"/>
         </w:numPr>
       </w:pPr>
+      <w:r>
+        <w:t>My Choice is for the only option said &amp; that is to find a way to get an equilibrium with the competitor.</w:t>
+      </w:r>
     </w:p>
     <w:p>
       <w:pPr>
@@ -3756,9 +3803,160 @@
         <w:pStyle w:val="MyStyle"/>
         <w:numPr>
           <w:ilvl w:val="1"/>
-          <w:numId w:val="22"/>
-        </w:numPr>
-      </w:pPr>
+          <w:numId w:val="24"/>
+        </w:numPr>
+      </w:pPr>
+      <w:r>
+        <w:t>Find a way to contact the competitor.</w:t>
+      </w:r>
+    </w:p>
+    <w:p>
+      <w:pPr>
+        <w:pStyle w:val="MyStyle"/>
+        <w:numPr>
+          <w:ilvl w:val="1"/>
+          <w:numId w:val="24"/>
+        </w:numPr>
+      </w:pPr>
+      <w:r>
+        <w:t>Contact the competitor to organsie a friendly meeting.</w:t>
+      </w:r>
+    </w:p>
+    <w:p>
+      <w:pPr>
+        <w:pStyle w:val="MyStyle"/>
+        <w:numPr>
+          <w:ilvl w:val="1"/>
+          <w:numId w:val="24"/>
+        </w:numPr>
+      </w:pPr>
+      <w:r>
+        <w:t>Discuss the situation with the competitor.</w:t>
+      </w:r>
+    </w:p>
+    <w:p>
+      <w:pPr>
+        <w:pStyle w:val="MyStyle"/>
+        <w:numPr>
+          <w:ilvl w:val="1"/>
+          <w:numId w:val="24"/>
+        </w:numPr>
+      </w:pPr>
+      <w:r>
+        <w:t>Find a way to make a common ground with each other</w:t>
+      </w:r>
+      <w:r>
+        <w:t>. This can be in some of these ways:</w:t>
+      </w:r>
+    </w:p>
+    <w:p>
+      <w:pPr>
+        <w:pStyle w:val="MyStyle"/>
+        <w:numPr>
+          <w:ilvl w:val="2"/>
+          <w:numId w:val="24"/>
+        </w:numPr>
+      </w:pPr>
+      <w:r>
+        <w:t>Give each other ideas.</w:t>
+      </w:r>
+    </w:p>
+    <w:p>
+      <w:pPr>
+        <w:pStyle w:val="MyStyle"/>
+        <w:numPr>
+          <w:ilvl w:val="2"/>
+          <w:numId w:val="24"/>
+        </w:numPr>
+      </w:pPr>
+      <w:r>
+        <w:t>Partner up.</w:t>
+      </w:r>
+      <w:r>
+        <w:t xml:space="preserve"> (Do a partnership, or team up for a product)</w:t>
+      </w:r>
+    </w:p>
+    <w:p>
+      <w:pPr>
+        <w:pStyle w:val="MyStyle"/>
+        <w:numPr>
+          <w:ilvl w:val="2"/>
+          <w:numId w:val="24"/>
+        </w:numPr>
+      </w:pPr>
+      <w:r>
+        <w:lastRenderedPageBreak/>
+        <w:t>Tell each other the ideas that they have so they know that we don’t want to step on each other’s feet. (</w:t>
+      </w:r>
+      <w:r>
+        <w:t>Especially</w:t>
+      </w:r>
+      <w:r>
+        <w:t xml:space="preserve"> if you have documentation of the idea)</w:t>
+      </w:r>
+    </w:p>
+    <w:p>
+      <w:pPr>
+        <w:pStyle w:val="MyStyle"/>
+        <w:numPr>
+          <w:ilvl w:val="1"/>
+          <w:numId w:val="24"/>
+        </w:numPr>
+      </w:pPr>
+      <w:r>
+        <w:t>Find something that your own service has been not doing well.</w:t>
+      </w:r>
+    </w:p>
+    <w:p>
+      <w:pPr>
+        <w:pStyle w:val="MyStyle"/>
+        <w:numPr>
+          <w:ilvl w:val="1"/>
+          <w:numId w:val="24"/>
+        </w:numPr>
+      </w:pPr>
+      <w:r>
+        <w:t>Ask if there is any way to contact each other faster.</w:t>
+      </w:r>
+    </w:p>
+    <w:p>
+      <w:pPr>
+        <w:pStyle w:val="MyStyle"/>
+        <w:numPr>
+          <w:ilvl w:val="1"/>
+          <w:numId w:val="24"/>
+        </w:numPr>
+      </w:pPr>
+      <w:r>
+        <w:t>Finish the meeting</w:t>
+      </w:r>
+      <w:r>
+        <w:t>.</w:t>
+      </w:r>
+    </w:p>
+    <w:p>
+      <w:pPr>
+        <w:pStyle w:val="MyStyle"/>
+        <w:numPr>
+          <w:ilvl w:val="1"/>
+          <w:numId w:val="24"/>
+        </w:numPr>
+      </w:pPr>
+      <w:r>
+        <w:t>Start trying to implement the improvement ideas.</w:t>
+      </w:r>
+    </w:p>
+    <w:p>
+      <w:pPr>
+        <w:pStyle w:val="MyStyle"/>
+        <w:numPr>
+          <w:ilvl w:val="1"/>
+          <w:numId w:val="24"/>
+        </w:numPr>
+      </w:pPr>
+      <w:r>
+        <w:t>Start working on the next idea.</w:t>
+      </w:r>
     </w:p>
     <w:p>
       <w:pPr>
@@ -3780,6 +3978,9 @@
           <w:numId w:val="22"/>
         </w:numPr>
       </w:pPr>
+      <w:r>
+        <w:t>To evaluate you would just need to look at how your customer base has increased.</w:t>
+      </w:r>
     </w:p>
     <w:p>
       <w:pPr>
@@ -3812,6 +4013,11 @@
       <w:r>
         <w:t>A Defensible Conclusion</w:t>
       </w:r>
+    </w:p>
+    <w:p>
+      <w:pPr>
+        <w:pStyle w:val="MyStyle"/>
+      </w:pPr>
     </w:p>
     <w:sectPr>
       <w:pgSz w:w="12240" w:h="15840"/>
@@ -5181,6 +5387,116 @@
     </w:lvl>
   </w:abstractNum>
   <w:abstractNum w:abstractNumId="22" w15:restartNumberingAfterBreak="0">
+    <w:nsid w:val="5E57033D"/>
+    <w:multiLevelType w:val="hybridMultilevel"/>
+    <w:tmpl w:val="E410D6F8"/>
+    <w:lvl w:ilvl="0" w:tplc="FFFFFFFF">
+      <w:start w:val="1"/>
+      <w:numFmt w:val="decimal"/>
+      <w:lvlText w:val="%1."/>
+      <w:lvlJc w:val="left"/>
+      <w:pPr>
+        <w:ind w:left="720" w:hanging="360"/>
+      </w:pPr>
+      <w:rPr>
+        <w:rFonts w:hint="default"/>
+      </w:rPr>
+    </w:lvl>
+    <w:lvl w:ilvl="1" w:tplc="0C090011">
+      <w:start w:val="1"/>
+      <w:numFmt w:val="decimal"/>
+      <w:lvlText w:val="%2)"/>
+      <w:lvlJc w:val="left"/>
+      <w:pPr>
+        <w:ind w:left="1440" w:hanging="360"/>
+      </w:pPr>
+    </w:lvl>
+    <w:lvl w:ilvl="2" w:tplc="FFFFFFFF">
+      <w:start w:val="1"/>
+      <w:numFmt w:val="bullet"/>
+      <w:lvlText w:val=""/>
+      <w:lvlJc w:val="left"/>
+      <w:pPr>
+        <w:ind w:left="2160" w:hanging="360"/>
+      </w:pPr>
+      <w:rPr>
+        <w:rFonts w:ascii="Wingdings" w:hAnsi="Wingdings" w:hint="default"/>
+      </w:rPr>
+    </w:lvl>
+    <w:lvl w:ilvl="3" w:tplc="FFFFFFFF" w:tentative="1">
+      <w:start w:val="1"/>
+      <w:numFmt w:val="bullet"/>
+      <w:lvlText w:val=""/>
+      <w:lvlJc w:val="left"/>
+      <w:pPr>
+        <w:ind w:left="2880" w:hanging="360"/>
+      </w:pPr>
+      <w:rPr>
+        <w:rFonts w:ascii="Symbol" w:hAnsi="Symbol" w:hint="default"/>
+      </w:rPr>
+    </w:lvl>
+    <w:lvl w:ilvl="4" w:tplc="FFFFFFFF" w:tentative="1">
+      <w:start w:val="1"/>
+      <w:numFmt w:val="bullet"/>
+      <w:lvlText w:val="o"/>
+      <w:lvlJc w:val="left"/>
+      <w:pPr>
+        <w:ind w:left="3600" w:hanging="360"/>
+      </w:pPr>
+      <w:rPr>
+        <w:rFonts w:ascii="Courier New" w:hAnsi="Courier New" w:cs="Courier New" w:hint="default"/>
+      </w:rPr>
+    </w:lvl>
+    <w:lvl w:ilvl="5" w:tplc="FFFFFFFF" w:tentative="1">
+      <w:start w:val="1"/>
+      <w:numFmt w:val="bullet"/>
+      <w:lvlText w:val=""/>
+      <w:lvlJc w:val="left"/>
+      <w:pPr>
+        <w:ind w:left="4320" w:hanging="360"/>
+      </w:pPr>
+      <w:rPr>
+        <w:rFonts w:ascii="Wingdings" w:hAnsi="Wingdings" w:hint="default"/>
+      </w:rPr>
+    </w:lvl>
+    <w:lvl w:ilvl="6" w:tplc="FFFFFFFF" w:tentative="1">
+      <w:start w:val="1"/>
+      <w:numFmt w:val="bullet"/>
+      <w:lvlText w:val=""/>
+      <w:lvlJc w:val="left"/>
+      <w:pPr>
+        <w:ind w:left="5040" w:hanging="360"/>
+      </w:pPr>
+      <w:rPr>
+        <w:rFonts w:ascii="Symbol" w:hAnsi="Symbol" w:hint="default"/>
+      </w:rPr>
+    </w:lvl>
+    <w:lvl w:ilvl="7" w:tplc="FFFFFFFF" w:tentative="1">
+      <w:start w:val="1"/>
+      <w:numFmt w:val="bullet"/>
+      <w:lvlText w:val="o"/>
+      <w:lvlJc w:val="left"/>
+      <w:pPr>
+        <w:ind w:left="5760" w:hanging="360"/>
+      </w:pPr>
+      <w:rPr>
+        <w:rFonts w:ascii="Courier New" w:hAnsi="Courier New" w:cs="Courier New" w:hint="default"/>
+      </w:rPr>
+    </w:lvl>
+    <w:lvl w:ilvl="8" w:tplc="FFFFFFFF" w:tentative="1">
+      <w:start w:val="1"/>
+      <w:numFmt w:val="bullet"/>
+      <w:lvlText w:val=""/>
+      <w:lvlJc w:val="left"/>
+      <w:pPr>
+        <w:ind w:left="6480" w:hanging="360"/>
+      </w:pPr>
+      <w:rPr>
+        <w:rFonts w:ascii="Wingdings" w:hAnsi="Wingdings" w:hint="default"/>
+      </w:rPr>
+    </w:lvl>
+  </w:abstractNum>
+  <w:abstractNum w:abstractNumId="23" w15:restartNumberingAfterBreak="0">
     <w:nsid w:val="6804402B"/>
     <w:multiLevelType w:val="hybridMultilevel"/>
     <w:tmpl w:val="CEFE8CC4"/>
@@ -5288,7 +5604,7 @@
     <w:abstractNumId w:val="16"/>
   </w:num>
   <w:num w:numId="8" w16cid:durableId="1495025243">
-    <w:abstractNumId w:val="22"/>
+    <w:abstractNumId w:val="23"/>
   </w:num>
   <w:num w:numId="9" w16cid:durableId="2019697198">
     <w:abstractNumId w:val="18"/>
@@ -5334,6 +5650,9 @@
   </w:num>
   <w:num w:numId="23" w16cid:durableId="2034064753">
     <w:abstractNumId w:val="10"/>
+  </w:num>
+  <w:num w:numId="24" w16cid:durableId="1926642077">
+    <w:abstractNumId w:val="22"/>
   </w:num>
 </w:numbering>
 </file>

</xml_diff>